<commit_message>
File operation assignment pending
</commit_message>
<xml_diff>
--- a/Assignment_Status .docx
+++ b/Assignment_Status .docx
@@ -774,43 +774,6 @@
                 <w:lang w:val="en-US"/>
               </w:rPr>
             </w:pPr>
-            <w:r>
-              <w:rPr>
-                <w:b/>
-                <w:bCs/>
-                <w:color w:val="4472C4" w:themeColor="accent1"/>
-                <w:sz w:val="28"/>
-                <w:szCs w:val="28"/>
-                <w:u w:val="single"/>
-                <w:lang w:val="en-US"/>
-              </w:rPr>
-              <w:t>9</w:t>
-            </w:r>
-            <w:r>
-              <w:rPr>
-                <w:b/>
-                <w:bCs/>
-                <w:color w:val="4472C4" w:themeColor="accent1"/>
-                <w:sz w:val="28"/>
-                <w:szCs w:val="28"/>
-                <w:u w:val="single"/>
-                <w:vertAlign w:val="superscript"/>
-                <w:lang w:val="en-US"/>
-              </w:rPr>
-              <w:t>th</w:t>
-            </w:r>
-            <w:r>
-              <w:rPr>
-                <w:b/>
-                <w:bCs/>
-                <w:color w:val="4472C4" w:themeColor="accent1"/>
-                <w:sz w:val="28"/>
-                <w:szCs w:val="28"/>
-                <w:u w:val="single"/>
-                <w:lang w:val="en-US"/>
-              </w:rPr>
-              <w:t xml:space="preserve"> </w:t>
-            </w:r>
           </w:p>
         </w:tc>
         <w:tc>
@@ -869,7 +832,7 @@
                 <w:u w:val="single"/>
                 <w:lang w:val="en-US"/>
               </w:rPr>
-              <w:t>Partially Completed</w:t>
+              <w:t>Completed</w:t>
             </w:r>
           </w:p>
         </w:tc>
@@ -1321,68 +1284,6 @@
                 <w:lang w:val="en-US"/>
               </w:rPr>
             </w:pPr>
-            <w:r>
-              <w:rPr>
-                <w:b/>
-                <w:bCs/>
-                <w:color w:val="4472C4" w:themeColor="accent1"/>
-                <w:sz w:val="28"/>
-                <w:szCs w:val="28"/>
-                <w:u w:val="single"/>
-                <w:lang w:val="en-US"/>
-              </w:rPr>
-              <w:t>3</w:t>
-            </w:r>
-            <w:r>
-              <w:rPr>
-                <w:b/>
-                <w:bCs/>
-                <w:color w:val="4472C4" w:themeColor="accent1"/>
-                <w:sz w:val="28"/>
-                <w:szCs w:val="28"/>
-                <w:u w:val="single"/>
-                <w:vertAlign w:val="superscript"/>
-                <w:lang w:val="en-US"/>
-              </w:rPr>
-              <w:t>rd</w:t>
-            </w:r>
-            <w:r>
-              <w:rPr>
-                <w:b/>
-                <w:bCs/>
-                <w:color w:val="4472C4" w:themeColor="accent1"/>
-                <w:sz w:val="28"/>
-                <w:szCs w:val="28"/>
-                <w:u w:val="single"/>
-                <w:lang w:val="en-US"/>
-              </w:rPr>
-              <w:t>and 5</w:t>
-            </w:r>
-            <w:r>
-              <w:rPr>
-                <w:b/>
-                <w:bCs/>
-                <w:color w:val="4472C4" w:themeColor="accent1"/>
-                <w:sz w:val="28"/>
-                <w:szCs w:val="28"/>
-                <w:u w:val="single"/>
-                <w:vertAlign w:val="superscript"/>
-                <w:lang w:val="en-US"/>
-              </w:rPr>
-              <w:t>th</w:t>
-            </w:r>
-            <w:r>
-              <w:rPr>
-                <w:b/>
-                <w:bCs/>
-                <w:color w:val="4472C4" w:themeColor="accent1"/>
-                <w:sz w:val="28"/>
-                <w:szCs w:val="28"/>
-                <w:u w:val="single"/>
-                <w:lang w:val="en-US"/>
-              </w:rPr>
-              <w:t xml:space="preserve"> pending</w:t>
-            </w:r>
           </w:p>
         </w:tc>
         <w:tc>
@@ -1441,7 +1342,7 @@
                 <w:u w:val="single"/>
                 <w:lang w:val="en-US"/>
               </w:rPr>
-              <w:t>Partially Completed</w:t>
+              <w:t>Completed</w:t>
             </w:r>
           </w:p>
         </w:tc>
@@ -1553,68 +1454,6 @@
                 <w:lang w:val="en-US"/>
               </w:rPr>
             </w:pPr>
-            <w:r>
-              <w:rPr>
-                <w:b/>
-                <w:bCs/>
-                <w:color w:val="4472C4" w:themeColor="accent1"/>
-                <w:sz w:val="28"/>
-                <w:szCs w:val="28"/>
-                <w:u w:val="single"/>
-                <w:lang w:val="en-US"/>
-              </w:rPr>
-              <w:t>4</w:t>
-            </w:r>
-            <w:r>
-              <w:rPr>
-                <w:b/>
-                <w:bCs/>
-                <w:color w:val="4472C4" w:themeColor="accent1"/>
-                <w:sz w:val="28"/>
-                <w:szCs w:val="28"/>
-                <w:u w:val="single"/>
-                <w:vertAlign w:val="superscript"/>
-                <w:lang w:val="en-US"/>
-              </w:rPr>
-              <w:t>th</w:t>
-            </w:r>
-            <w:r>
-              <w:rPr>
-                <w:b/>
-                <w:bCs/>
-                <w:color w:val="4472C4" w:themeColor="accent1"/>
-                <w:sz w:val="28"/>
-                <w:szCs w:val="28"/>
-                <w:u w:val="single"/>
-                <w:lang w:val="en-US"/>
-              </w:rPr>
-              <w:t xml:space="preserve"> and 5</w:t>
-            </w:r>
-            <w:r>
-              <w:rPr>
-                <w:b/>
-                <w:bCs/>
-                <w:color w:val="4472C4" w:themeColor="accent1"/>
-                <w:sz w:val="28"/>
-                <w:szCs w:val="28"/>
-                <w:u w:val="single"/>
-                <w:vertAlign w:val="superscript"/>
-                <w:lang w:val="en-US"/>
-              </w:rPr>
-              <w:t>th</w:t>
-            </w:r>
-            <w:r>
-              <w:rPr>
-                <w:b/>
-                <w:bCs/>
-                <w:color w:val="4472C4" w:themeColor="accent1"/>
-                <w:sz w:val="28"/>
-                <w:szCs w:val="28"/>
-                <w:u w:val="single"/>
-                <w:lang w:val="en-US"/>
-              </w:rPr>
-              <w:t xml:space="preserve"> pending</w:t>
-            </w:r>
           </w:p>
         </w:tc>
         <w:tc>
@@ -1663,18 +1502,6 @@
                 <w:lang w:val="en-US"/>
               </w:rPr>
             </w:pPr>
-            <w:r>
-              <w:rPr>
-                <w:b/>
-                <w:bCs/>
-                <w:color w:val="4472C4" w:themeColor="accent1"/>
-                <w:sz w:val="28"/>
-                <w:szCs w:val="28"/>
-                <w:u w:val="single"/>
-                <w:lang w:val="en-US"/>
-              </w:rPr>
-              <w:t xml:space="preserve">Partially </w:t>
-            </w:r>
             <w:r>
               <w:rPr>
                 <w:b/>
@@ -1881,9 +1708,9 @@
         <w:tblLook w:val="04A0" w:firstRow="1" w:lastRow="0" w:firstColumn="1" w:lastColumn="0" w:noHBand="0" w:noVBand="1"/>
       </w:tblPr>
       <w:tblGrid>
-        <w:gridCol w:w="2158"/>
-        <w:gridCol w:w="2158"/>
-        <w:gridCol w:w="2158"/>
+        <w:gridCol w:w="846"/>
+        <w:gridCol w:w="3544"/>
+        <w:gridCol w:w="2084"/>
         <w:gridCol w:w="2158"/>
         <w:gridCol w:w="2159"/>
         <w:gridCol w:w="2159"/>
@@ -1891,7 +1718,7 @@
       <w:tr>
         <w:tc>
           <w:tcPr>
-            <w:tcW w:w="2158" w:type="dxa"/>
+            <w:tcW w:w="846" w:type="dxa"/>
           </w:tcPr>
           <w:p>
             <w:pPr>
@@ -1945,7 +1772,7 @@
         </w:tc>
         <w:tc>
           <w:tcPr>
-            <w:tcW w:w="2158" w:type="dxa"/>
+            <w:tcW w:w="3544" w:type="dxa"/>
           </w:tcPr>
           <w:p>
             <w:pPr>
@@ -1975,7 +1802,7 @@
         </w:tc>
         <w:tc>
           <w:tcPr>
-            <w:tcW w:w="2158" w:type="dxa"/>
+            <w:tcW w:w="2084" w:type="dxa"/>
           </w:tcPr>
           <w:p>
             <w:pPr>
@@ -2109,7 +1936,7 @@
       <w:tr>
         <w:tc>
           <w:tcPr>
-            <w:tcW w:w="2158" w:type="dxa"/>
+            <w:tcW w:w="846" w:type="dxa"/>
           </w:tcPr>
           <w:p>
             <w:pPr>
@@ -2139,7 +1966,7 @@
         </w:tc>
         <w:tc>
           <w:tcPr>
-            <w:tcW w:w="2158" w:type="dxa"/>
+            <w:tcW w:w="3544" w:type="dxa"/>
           </w:tcPr>
           <w:p>
             <w:pPr>
@@ -2169,7 +1996,7 @@
         </w:tc>
         <w:tc>
           <w:tcPr>
-            <w:tcW w:w="2158" w:type="dxa"/>
+            <w:tcW w:w="2084" w:type="dxa"/>
           </w:tcPr>
           <w:p>
             <w:pPr>
@@ -2279,7 +2106,7 @@
       <w:tr>
         <w:tc>
           <w:tcPr>
-            <w:tcW w:w="2158" w:type="dxa"/>
+            <w:tcW w:w="846" w:type="dxa"/>
           </w:tcPr>
           <w:p>
             <w:pPr>
@@ -2309,7 +2136,7 @@
         </w:tc>
         <w:tc>
           <w:tcPr>
-            <w:tcW w:w="2158" w:type="dxa"/>
+            <w:tcW w:w="3544" w:type="dxa"/>
           </w:tcPr>
           <w:p>
             <w:pPr>
@@ -2339,7 +2166,7 @@
         </w:tc>
         <w:tc>
           <w:tcPr>
-            <w:tcW w:w="2158" w:type="dxa"/>
+            <w:tcW w:w="2084" w:type="dxa"/>
           </w:tcPr>
           <w:p>
             <w:pPr>
@@ -2461,6 +2288,96 @@
       <w:tr>
         <w:tc>
           <w:tcPr>
+            <w:tcW w:w="846" w:type="dxa"/>
+          </w:tcPr>
+          <w:p>
+            <w:pPr>
+              <w:rPr>
+                <w:b/>
+                <w:bCs/>
+                <w:color w:val="4472C4" w:themeColor="accent1"/>
+                <w:sz w:val="28"/>
+                <w:szCs w:val="36"/>
+                <w:u w:val="single"/>
+                <w:lang w:val="en-US"/>
+              </w:rPr>
+            </w:pPr>
+            <w:r>
+              <w:rPr>
+                <w:b/>
+                <w:bCs/>
+                <w:color w:val="4472C4" w:themeColor="accent1"/>
+                <w:sz w:val="28"/>
+                <w:szCs w:val="36"/>
+                <w:u w:val="single"/>
+                <w:lang w:val="en-US"/>
+              </w:rPr>
+              <w:t>3</w:t>
+            </w:r>
+          </w:p>
+        </w:tc>
+        <w:tc>
+          <w:tcPr>
+            <w:tcW w:w="3544" w:type="dxa"/>
+          </w:tcPr>
+          <w:p>
+            <w:pPr>
+              <w:rPr>
+                <w:b/>
+                <w:bCs/>
+                <w:color w:val="4472C4" w:themeColor="accent1"/>
+                <w:sz w:val="28"/>
+                <w:szCs w:val="36"/>
+                <w:u w:val="single"/>
+                <w:lang w:val="en-US"/>
+              </w:rPr>
+            </w:pPr>
+            <w:r>
+              <w:rPr>
+                <w:b/>
+                <w:bCs/>
+                <w:color w:val="4472C4" w:themeColor="accent1"/>
+                <w:sz w:val="28"/>
+                <w:szCs w:val="36"/>
+                <w:u w:val="single"/>
+                <w:lang w:val="en-US"/>
+              </w:rPr>
+              <w:t xml:space="preserve">Employee details using OOPs concept </w:t>
+            </w:r>
+          </w:p>
+        </w:tc>
+        <w:tc>
+          <w:tcPr>
+            <w:tcW w:w="2084" w:type="dxa"/>
+          </w:tcPr>
+          <w:p>
+            <w:pPr>
+              <w:rPr>
+                <w:b/>
+                <w:bCs/>
+                <w:color w:val="4472C4" w:themeColor="accent1"/>
+                <w:sz w:val="28"/>
+                <w:szCs w:val="36"/>
+                <w:u w:val="single"/>
+                <w:lang w:val="en-US"/>
+              </w:rPr>
+            </w:pPr>
+            <w:r>
+              <w:rPr>
+                <w:b/>
+                <w:bCs/>
+                <w:color w:val="4472C4" w:themeColor="accent1"/>
+                <w:sz w:val="28"/>
+                <w:szCs w:val="36"/>
+                <w:u w:val="single"/>
+                <w:lang w:val="en-US"/>
+              </w:rPr>
+              <w:t>13/01/2020</w:t>
+            </w:r>
+          </w:p>
+        </w:tc>
+        <w:tc>
+          <w:tcPr>
             <w:tcW w:w="2158" w:type="dxa"/>
           </w:tcPr>
           <w:p>
@@ -2475,17 +2392,169 @@
                 <w:lang w:val="en-US"/>
               </w:rPr>
             </w:pPr>
-            <w:r>
-              <w:rPr>
-                <w:b/>
-                <w:bCs/>
-                <w:color w:val="4472C4" w:themeColor="accent1"/>
-                <w:sz w:val="28"/>
-                <w:szCs w:val="36"/>
-                <w:u w:val="single"/>
-                <w:lang w:val="en-US"/>
-              </w:rPr>
-              <w:t>3</w:t>
+          </w:p>
+        </w:tc>
+        <w:tc>
+          <w:tcPr>
+            <w:tcW w:w="2159" w:type="dxa"/>
+          </w:tcPr>
+          <w:p>
+            <w:pPr>
+              <w:rPr>
+                <w:b/>
+                <w:bCs/>
+                <w:color w:val="4472C4" w:themeColor="accent1"/>
+                <w:sz w:val="28"/>
+                <w:szCs w:val="36"/>
+                <w:u w:val="single"/>
+                <w:lang w:val="en-US"/>
+              </w:rPr>
+            </w:pPr>
+            <w:r>
+              <w:rPr>
+                <w:b/>
+                <w:bCs/>
+                <w:color w:val="4472C4" w:themeColor="accent1"/>
+                <w:sz w:val="28"/>
+                <w:szCs w:val="36"/>
+                <w:u w:val="single"/>
+                <w:lang w:val="en-US"/>
+              </w:rPr>
+              <w:t>13</w:t>
+            </w:r>
+            <w:r>
+              <w:rPr>
+                <w:b/>
+                <w:bCs/>
+                <w:color w:val="4472C4" w:themeColor="accent1"/>
+                <w:sz w:val="28"/>
+                <w:szCs w:val="36"/>
+                <w:u w:val="single"/>
+                <w:lang w:val="en-US"/>
+              </w:rPr>
+              <w:t>/01/2020</w:t>
+            </w:r>
+          </w:p>
+        </w:tc>
+        <w:tc>
+          <w:tcPr>
+            <w:tcW w:w="2159" w:type="dxa"/>
+          </w:tcPr>
+          <w:p>
+            <w:pPr>
+              <w:rPr>
+                <w:b/>
+                <w:bCs/>
+                <w:color w:val="4472C4" w:themeColor="accent1"/>
+                <w:sz w:val="28"/>
+                <w:szCs w:val="36"/>
+                <w:u w:val="single"/>
+                <w:lang w:val="en-US"/>
+              </w:rPr>
+            </w:pPr>
+            <w:r>
+              <w:rPr>
+                <w:b/>
+                <w:bCs/>
+                <w:color w:val="4472C4" w:themeColor="accent1"/>
+                <w:sz w:val="28"/>
+                <w:szCs w:val="36"/>
+                <w:u w:val="single"/>
+                <w:lang w:val="en-US"/>
+              </w:rPr>
+              <w:t>Completed</w:t>
+            </w:r>
+          </w:p>
+        </w:tc>
+      </w:tr>
+      <w:tr>
+        <w:tc>
+          <w:tcPr>
+            <w:tcW w:w="846" w:type="dxa"/>
+          </w:tcPr>
+          <w:p>
+            <w:pPr>
+              <w:rPr>
+                <w:b/>
+                <w:bCs/>
+                <w:color w:val="4472C4" w:themeColor="accent1"/>
+                <w:sz w:val="28"/>
+                <w:szCs w:val="36"/>
+                <w:u w:val="single"/>
+                <w:lang w:val="en-US"/>
+              </w:rPr>
+            </w:pPr>
+            <w:r>
+              <w:rPr>
+                <w:b/>
+                <w:bCs/>
+                <w:color w:val="4472C4" w:themeColor="accent1"/>
+                <w:sz w:val="28"/>
+                <w:szCs w:val="36"/>
+                <w:u w:val="single"/>
+                <w:lang w:val="en-US"/>
+              </w:rPr>
+              <w:t>4</w:t>
+            </w:r>
+          </w:p>
+        </w:tc>
+        <w:tc>
+          <w:tcPr>
+            <w:tcW w:w="3544" w:type="dxa"/>
+          </w:tcPr>
+          <w:p>
+            <w:pPr>
+              <w:rPr>
+                <w:b/>
+                <w:bCs/>
+                <w:color w:val="4472C4" w:themeColor="accent1"/>
+                <w:sz w:val="28"/>
+                <w:szCs w:val="36"/>
+                <w:u w:val="single"/>
+                <w:lang w:val="en-US"/>
+              </w:rPr>
+            </w:pPr>
+            <w:r>
+              <w:rPr>
+                <w:b/>
+                <w:bCs/>
+                <w:color w:val="4472C4" w:themeColor="accent1"/>
+                <w:sz w:val="28"/>
+                <w:szCs w:val="36"/>
+                <w:u w:val="single"/>
+                <w:lang w:val="en-US"/>
+              </w:rPr>
+              <w:t>Manager and Programmer using Inheritance</w:t>
+            </w:r>
+          </w:p>
+        </w:tc>
+        <w:tc>
+          <w:tcPr>
+            <w:tcW w:w="2084" w:type="dxa"/>
+          </w:tcPr>
+          <w:p>
+            <w:pPr>
+              <w:rPr>
+                <w:b/>
+                <w:bCs/>
+                <w:color w:val="4472C4" w:themeColor="accent1"/>
+                <w:sz w:val="28"/>
+                <w:szCs w:val="36"/>
+                <w:u w:val="single"/>
+                <w:lang w:val="en-US"/>
+              </w:rPr>
+            </w:pPr>
+            <w:r>
+              <w:rPr>
+                <w:b/>
+                <w:bCs/>
+                <w:color w:val="4472C4" w:themeColor="accent1"/>
+                <w:sz w:val="28"/>
+                <w:szCs w:val="36"/>
+                <w:u w:val="single"/>
+                <w:lang w:val="en-US"/>
+              </w:rPr>
+              <w:t>15/01/2020</w:t>
             </w:r>
           </w:p>
         </w:tc>
@@ -2505,17 +2574,157 @@
                 <w:lang w:val="en-US"/>
               </w:rPr>
             </w:pPr>
-            <w:r>
-              <w:rPr>
-                <w:b/>
-                <w:bCs/>
-                <w:color w:val="4472C4" w:themeColor="accent1"/>
-                <w:sz w:val="28"/>
-                <w:szCs w:val="36"/>
-                <w:u w:val="single"/>
-                <w:lang w:val="en-US"/>
-              </w:rPr>
-              <w:t xml:space="preserve">Employee details using OOPs concept </w:t>
+          </w:p>
+        </w:tc>
+        <w:tc>
+          <w:tcPr>
+            <w:tcW w:w="2159" w:type="dxa"/>
+          </w:tcPr>
+          <w:p>
+            <w:pPr>
+              <w:rPr>
+                <w:b/>
+                <w:bCs/>
+                <w:color w:val="4472C4" w:themeColor="accent1"/>
+                <w:sz w:val="28"/>
+                <w:szCs w:val="36"/>
+                <w:u w:val="single"/>
+                <w:lang w:val="en-US"/>
+              </w:rPr>
+            </w:pPr>
+            <w:r>
+              <w:rPr>
+                <w:b/>
+                <w:bCs/>
+                <w:color w:val="4472C4" w:themeColor="accent1"/>
+                <w:sz w:val="28"/>
+                <w:szCs w:val="36"/>
+                <w:u w:val="single"/>
+                <w:lang w:val="en-US"/>
+              </w:rPr>
+              <w:t>18/01/2020</w:t>
+            </w:r>
+          </w:p>
+        </w:tc>
+        <w:tc>
+          <w:tcPr>
+            <w:tcW w:w="2159" w:type="dxa"/>
+          </w:tcPr>
+          <w:p>
+            <w:pPr>
+              <w:rPr>
+                <w:b/>
+                <w:bCs/>
+                <w:color w:val="4472C4" w:themeColor="accent1"/>
+                <w:sz w:val="28"/>
+                <w:szCs w:val="36"/>
+                <w:u w:val="single"/>
+                <w:lang w:val="en-US"/>
+              </w:rPr>
+            </w:pPr>
+            <w:r>
+              <w:rPr>
+                <w:b/>
+                <w:bCs/>
+                <w:color w:val="4472C4" w:themeColor="accent1"/>
+                <w:sz w:val="28"/>
+                <w:szCs w:val="36"/>
+                <w:u w:val="single"/>
+                <w:lang w:val="en-US"/>
+              </w:rPr>
+              <w:t>Completed</w:t>
+            </w:r>
+          </w:p>
+        </w:tc>
+      </w:tr>
+      <w:tr>
+        <w:tc>
+          <w:tcPr>
+            <w:tcW w:w="846" w:type="dxa"/>
+          </w:tcPr>
+          <w:p>
+            <w:pPr>
+              <w:rPr>
+                <w:b/>
+                <w:bCs/>
+                <w:color w:val="4472C4" w:themeColor="accent1"/>
+                <w:sz w:val="28"/>
+                <w:szCs w:val="36"/>
+                <w:u w:val="single"/>
+                <w:lang w:val="en-US"/>
+              </w:rPr>
+            </w:pPr>
+            <w:r>
+              <w:rPr>
+                <w:b/>
+                <w:bCs/>
+                <w:color w:val="4472C4" w:themeColor="accent1"/>
+                <w:sz w:val="28"/>
+                <w:szCs w:val="36"/>
+                <w:u w:val="single"/>
+                <w:lang w:val="en-US"/>
+              </w:rPr>
+              <w:t>5</w:t>
+            </w:r>
+          </w:p>
+        </w:tc>
+        <w:tc>
+          <w:tcPr>
+            <w:tcW w:w="3544" w:type="dxa"/>
+          </w:tcPr>
+          <w:p>
+            <w:pPr>
+              <w:rPr>
+                <w:b/>
+                <w:bCs/>
+                <w:color w:val="4472C4" w:themeColor="accent1"/>
+                <w:sz w:val="28"/>
+                <w:szCs w:val="36"/>
+                <w:u w:val="single"/>
+                <w:lang w:val="en-US"/>
+              </w:rPr>
+            </w:pPr>
+            <w:r>
+              <w:rPr>
+                <w:b/>
+                <w:bCs/>
+                <w:color w:val="4472C4" w:themeColor="accent1"/>
+                <w:sz w:val="28"/>
+                <w:szCs w:val="36"/>
+                <w:u w:val="single"/>
+                <w:lang w:val="en-US"/>
+              </w:rPr>
+              <w:t xml:space="preserve">Student Records with Array Object </w:t>
+            </w:r>
+          </w:p>
+        </w:tc>
+        <w:tc>
+          <w:tcPr>
+            <w:tcW w:w="2084" w:type="dxa"/>
+          </w:tcPr>
+          <w:p>
+            <w:pPr>
+              <w:rPr>
+                <w:b/>
+                <w:bCs/>
+                <w:color w:val="4472C4" w:themeColor="accent1"/>
+                <w:sz w:val="28"/>
+                <w:szCs w:val="36"/>
+                <w:u w:val="single"/>
+                <w:lang w:val="en-US"/>
+              </w:rPr>
+            </w:pPr>
+            <w:r>
+              <w:rPr>
+                <w:b/>
+                <w:bCs/>
+                <w:color w:val="4472C4" w:themeColor="accent1"/>
+                <w:sz w:val="28"/>
+                <w:szCs w:val="36"/>
+                <w:u w:val="single"/>
+                <w:lang w:val="en-US"/>
+              </w:rPr>
+              <w:t>18/01/2020</w:t>
             </w:r>
           </w:p>
         </w:tc>
@@ -2535,17 +2744,157 @@
                 <w:lang w:val="en-US"/>
               </w:rPr>
             </w:pPr>
-            <w:r>
-              <w:rPr>
-                <w:b/>
-                <w:bCs/>
-                <w:color w:val="4472C4" w:themeColor="accent1"/>
-                <w:sz w:val="28"/>
-                <w:szCs w:val="36"/>
-                <w:u w:val="single"/>
-                <w:lang w:val="en-US"/>
-              </w:rPr>
-              <w:t>13/01/2020</w:t>
+          </w:p>
+        </w:tc>
+        <w:tc>
+          <w:tcPr>
+            <w:tcW w:w="2159" w:type="dxa"/>
+          </w:tcPr>
+          <w:p>
+            <w:pPr>
+              <w:rPr>
+                <w:b/>
+                <w:bCs/>
+                <w:color w:val="4472C4" w:themeColor="accent1"/>
+                <w:sz w:val="28"/>
+                <w:szCs w:val="36"/>
+                <w:u w:val="single"/>
+                <w:lang w:val="en-US"/>
+              </w:rPr>
+            </w:pPr>
+            <w:r>
+              <w:rPr>
+                <w:b/>
+                <w:bCs/>
+                <w:color w:val="4472C4" w:themeColor="accent1"/>
+                <w:sz w:val="28"/>
+                <w:szCs w:val="36"/>
+                <w:u w:val="single"/>
+                <w:lang w:val="en-US"/>
+              </w:rPr>
+              <w:t>18/01/2020</w:t>
+            </w:r>
+          </w:p>
+        </w:tc>
+        <w:tc>
+          <w:tcPr>
+            <w:tcW w:w="2159" w:type="dxa"/>
+          </w:tcPr>
+          <w:p>
+            <w:pPr>
+              <w:rPr>
+                <w:b/>
+                <w:bCs/>
+                <w:color w:val="4472C4" w:themeColor="accent1"/>
+                <w:sz w:val="28"/>
+                <w:szCs w:val="36"/>
+                <w:u w:val="single"/>
+                <w:lang w:val="en-US"/>
+              </w:rPr>
+            </w:pPr>
+            <w:r>
+              <w:rPr>
+                <w:b/>
+                <w:bCs/>
+                <w:color w:val="4472C4" w:themeColor="accent1"/>
+                <w:sz w:val="28"/>
+                <w:szCs w:val="36"/>
+                <w:u w:val="single"/>
+                <w:lang w:val="en-US"/>
+              </w:rPr>
+              <w:t>Completed</w:t>
+            </w:r>
+          </w:p>
+        </w:tc>
+      </w:tr>
+      <w:tr>
+        <w:tc>
+          <w:tcPr>
+            <w:tcW w:w="846" w:type="dxa"/>
+          </w:tcPr>
+          <w:p>
+            <w:pPr>
+              <w:rPr>
+                <w:b/>
+                <w:bCs/>
+                <w:color w:val="4472C4" w:themeColor="accent1"/>
+                <w:sz w:val="28"/>
+                <w:szCs w:val="36"/>
+                <w:u w:val="single"/>
+                <w:lang w:val="en-US"/>
+              </w:rPr>
+            </w:pPr>
+            <w:r>
+              <w:rPr>
+                <w:b/>
+                <w:bCs/>
+                <w:color w:val="4472C4" w:themeColor="accent1"/>
+                <w:sz w:val="28"/>
+                <w:szCs w:val="36"/>
+                <w:u w:val="single"/>
+                <w:lang w:val="en-US"/>
+              </w:rPr>
+              <w:t>6</w:t>
+            </w:r>
+          </w:p>
+        </w:tc>
+        <w:tc>
+          <w:tcPr>
+            <w:tcW w:w="3544" w:type="dxa"/>
+          </w:tcPr>
+          <w:p>
+            <w:pPr>
+              <w:rPr>
+                <w:b/>
+                <w:bCs/>
+                <w:color w:val="4472C4" w:themeColor="accent1"/>
+                <w:sz w:val="28"/>
+                <w:szCs w:val="36"/>
+                <w:u w:val="single"/>
+                <w:lang w:val="en-US"/>
+              </w:rPr>
+            </w:pPr>
+            <w:r>
+              <w:rPr>
+                <w:b/>
+                <w:bCs/>
+                <w:color w:val="4472C4" w:themeColor="accent1"/>
+                <w:sz w:val="28"/>
+                <w:szCs w:val="36"/>
+                <w:u w:val="single"/>
+                <w:lang w:val="en-US"/>
+              </w:rPr>
+              <w:t xml:space="preserve">Mini Bank Application Project </w:t>
+            </w:r>
+          </w:p>
+        </w:tc>
+        <w:tc>
+          <w:tcPr>
+            <w:tcW w:w="2084" w:type="dxa"/>
+          </w:tcPr>
+          <w:p>
+            <w:pPr>
+              <w:rPr>
+                <w:b/>
+                <w:bCs/>
+                <w:color w:val="4472C4" w:themeColor="accent1"/>
+                <w:sz w:val="28"/>
+                <w:szCs w:val="36"/>
+                <w:u w:val="single"/>
+                <w:lang w:val="en-US"/>
+              </w:rPr>
+            </w:pPr>
+            <w:r>
+              <w:rPr>
+                <w:b/>
+                <w:bCs/>
+                <w:color w:val="4472C4" w:themeColor="accent1"/>
+                <w:sz w:val="28"/>
+                <w:szCs w:val="36"/>
+                <w:u w:val="single"/>
+                <w:lang w:val="en-US"/>
+              </w:rPr>
+              <w:t>18/01/2020</w:t>
             </w:r>
           </w:p>
         </w:tc>
@@ -2593,22 +2942,544 @@
                 <w:u w:val="single"/>
                 <w:lang w:val="en-US"/>
               </w:rPr>
-              <w:t>13</w:t>
+              <w:t>23/01/2020</w:t>
+            </w:r>
+          </w:p>
+        </w:tc>
+        <w:tc>
+          <w:tcPr>
+            <w:tcW w:w="2159" w:type="dxa"/>
+          </w:tcPr>
+          <w:p>
+            <w:pPr>
+              <w:rPr>
+                <w:b/>
+                <w:bCs/>
+                <w:color w:val="4472C4" w:themeColor="accent1"/>
+                <w:sz w:val="28"/>
+                <w:szCs w:val="36"/>
+                <w:u w:val="single"/>
+                <w:lang w:val="en-US"/>
+              </w:rPr>
+            </w:pPr>
+            <w:r>
+              <w:rPr>
+                <w:b/>
+                <w:bCs/>
+                <w:color w:val="4472C4" w:themeColor="accent1"/>
+                <w:sz w:val="28"/>
+                <w:szCs w:val="36"/>
+                <w:u w:val="single"/>
+                <w:lang w:val="en-US"/>
+              </w:rPr>
+              <w:t>C</w:t>
+            </w:r>
+            <w:r>
+              <w:rPr>
+                <w:b/>
+                <w:bCs/>
+                <w:color w:val="4472C4" w:themeColor="accent1"/>
+                <w:sz w:val="28"/>
+                <w:szCs w:val="36"/>
+                <w:u w:val="single"/>
+                <w:lang w:val="en-US"/>
+              </w:rPr>
+              <w:t>ompleted</w:t>
+            </w:r>
+          </w:p>
+        </w:tc>
+      </w:tr>
+      <w:tr>
+        <w:tc>
+          <w:tcPr>
+            <w:tcW w:w="846" w:type="dxa"/>
+          </w:tcPr>
+          <w:p>
+            <w:pPr>
+              <w:rPr>
+                <w:b/>
+                <w:bCs/>
+                <w:color w:val="4472C4" w:themeColor="accent1"/>
+                <w:sz w:val="28"/>
+                <w:szCs w:val="36"/>
+                <w:u w:val="single"/>
+                <w:lang w:val="en-US"/>
+              </w:rPr>
+            </w:pPr>
+            <w:r>
+              <w:rPr>
+                <w:b/>
+                <w:bCs/>
+                <w:color w:val="4472C4" w:themeColor="accent1"/>
+                <w:sz w:val="28"/>
+                <w:szCs w:val="36"/>
+                <w:u w:val="single"/>
+                <w:lang w:val="en-US"/>
+              </w:rPr>
+              <w:t>7</w:t>
+            </w:r>
+          </w:p>
+        </w:tc>
+        <w:tc>
+          <w:tcPr>
+            <w:tcW w:w="3544" w:type="dxa"/>
+          </w:tcPr>
+          <w:p>
+            <w:pPr>
+              <w:rPr>
+                <w:b/>
+                <w:bCs/>
+                <w:color w:val="4472C4" w:themeColor="accent1"/>
+                <w:sz w:val="28"/>
+                <w:szCs w:val="36"/>
+                <w:u w:val="single"/>
+                <w:lang w:val="en-US"/>
+              </w:rPr>
+            </w:pPr>
+            <w:r>
+              <w:rPr>
+                <w:b/>
+                <w:bCs/>
+                <w:color w:val="4472C4" w:themeColor="accent1"/>
+                <w:sz w:val="28"/>
+                <w:szCs w:val="36"/>
+                <w:u w:val="single"/>
+                <w:lang w:val="en-US"/>
+              </w:rPr>
+              <w:t>Sorting string array using toCompare</w:t>
+            </w:r>
+          </w:p>
+        </w:tc>
+        <w:tc>
+          <w:tcPr>
+            <w:tcW w:w="2084" w:type="dxa"/>
+          </w:tcPr>
+          <w:p>
+            <w:pPr>
+              <w:rPr>
+                <w:b/>
+                <w:bCs/>
+                <w:color w:val="4472C4" w:themeColor="accent1"/>
+                <w:sz w:val="28"/>
+                <w:szCs w:val="36"/>
+                <w:u w:val="single"/>
+                <w:lang w:val="en-US"/>
+              </w:rPr>
+            </w:pPr>
+            <w:r>
+              <w:rPr>
+                <w:b/>
+                <w:bCs/>
+                <w:color w:val="4472C4" w:themeColor="accent1"/>
+                <w:sz w:val="28"/>
+                <w:szCs w:val="36"/>
+                <w:u w:val="single"/>
+                <w:lang w:val="en-US"/>
+              </w:rPr>
+              <w:t>19/01/2020</w:t>
+            </w:r>
+          </w:p>
+        </w:tc>
+        <w:tc>
+          <w:tcPr>
+            <w:tcW w:w="2158" w:type="dxa"/>
+          </w:tcPr>
+          <w:p>
+            <w:pPr>
+              <w:rPr>
+                <w:b/>
+                <w:bCs/>
+                <w:color w:val="4472C4" w:themeColor="accent1"/>
+                <w:sz w:val="28"/>
+                <w:szCs w:val="36"/>
+                <w:u w:val="single"/>
+                <w:lang w:val="en-US"/>
+              </w:rPr>
+            </w:pPr>
+          </w:p>
+        </w:tc>
+        <w:tc>
+          <w:tcPr>
+            <w:tcW w:w="2159" w:type="dxa"/>
+          </w:tcPr>
+          <w:p>
+            <w:pPr>
+              <w:rPr>
+                <w:b/>
+                <w:bCs/>
+                <w:color w:val="4472C4" w:themeColor="accent1"/>
+                <w:sz w:val="28"/>
+                <w:szCs w:val="36"/>
+                <w:u w:val="single"/>
+                <w:lang w:val="en-US"/>
+              </w:rPr>
+            </w:pPr>
+            <w:r>
+              <w:rPr>
+                <w:b/>
+                <w:bCs/>
+                <w:color w:val="4472C4" w:themeColor="accent1"/>
+                <w:sz w:val="28"/>
+                <w:szCs w:val="36"/>
+                <w:u w:val="single"/>
+                <w:lang w:val="en-US"/>
+              </w:rPr>
+              <w:t>19/01/2020</w:t>
+            </w:r>
+          </w:p>
+        </w:tc>
+        <w:tc>
+          <w:tcPr>
+            <w:tcW w:w="2159" w:type="dxa"/>
+          </w:tcPr>
+          <w:p>
+            <w:pPr>
+              <w:rPr>
+                <w:b/>
+                <w:bCs/>
+                <w:color w:val="4472C4" w:themeColor="accent1"/>
+                <w:sz w:val="28"/>
+                <w:szCs w:val="36"/>
+                <w:u w:val="single"/>
+                <w:lang w:val="en-US"/>
+              </w:rPr>
+            </w:pPr>
+            <w:r>
+              <w:rPr>
+                <w:b/>
+                <w:bCs/>
+                <w:color w:val="4472C4" w:themeColor="accent1"/>
+                <w:sz w:val="28"/>
+                <w:szCs w:val="36"/>
+                <w:u w:val="single"/>
+                <w:lang w:val="en-US"/>
+              </w:rPr>
+              <w:t>Completed</w:t>
+            </w:r>
+          </w:p>
+        </w:tc>
+      </w:tr>
+      <w:tr>
+        <w:tc>
+          <w:tcPr>
+            <w:tcW w:w="846" w:type="dxa"/>
+          </w:tcPr>
+          <w:p>
+            <w:pPr>
+              <w:rPr>
+                <w:b/>
+                <w:bCs/>
+                <w:color w:val="4472C4" w:themeColor="accent1"/>
+                <w:sz w:val="28"/>
+                <w:szCs w:val="36"/>
+                <w:u w:val="single"/>
+                <w:lang w:val="en-US"/>
+              </w:rPr>
+            </w:pPr>
+            <w:r>
+              <w:rPr>
+                <w:b/>
+                <w:bCs/>
+                <w:color w:val="4472C4" w:themeColor="accent1"/>
+                <w:sz w:val="28"/>
+                <w:szCs w:val="36"/>
+                <w:u w:val="single"/>
+                <w:lang w:val="en-US"/>
+              </w:rPr>
+              <w:t>8</w:t>
+            </w:r>
+          </w:p>
+        </w:tc>
+        <w:tc>
+          <w:tcPr>
+            <w:tcW w:w="3544" w:type="dxa"/>
+          </w:tcPr>
+          <w:p>
+            <w:pPr>
+              <w:rPr>
+                <w:b/>
+                <w:bCs/>
+                <w:color w:val="4472C4" w:themeColor="accent1"/>
+                <w:sz w:val="28"/>
+                <w:szCs w:val="36"/>
+                <w:u w:val="single"/>
+                <w:lang w:val="en-US"/>
+              </w:rPr>
+            </w:pPr>
+            <w:r>
+              <w:rPr>
+                <w:b/>
+                <w:bCs/>
+                <w:color w:val="4472C4" w:themeColor="accent1"/>
+                <w:sz w:val="28"/>
+                <w:szCs w:val="36"/>
+                <w:u w:val="single"/>
+                <w:lang w:val="en-US"/>
+              </w:rPr>
+              <w:t xml:space="preserve">Comparator </w:t>
+            </w:r>
+          </w:p>
+        </w:tc>
+        <w:tc>
+          <w:tcPr>
+            <w:tcW w:w="2084" w:type="dxa"/>
+          </w:tcPr>
+          <w:p>
+            <w:pPr>
+              <w:rPr>
+                <w:b/>
+                <w:bCs/>
+                <w:color w:val="4472C4" w:themeColor="accent1"/>
+                <w:sz w:val="28"/>
+                <w:szCs w:val="36"/>
+                <w:u w:val="single"/>
+                <w:lang w:val="en-US"/>
+              </w:rPr>
+            </w:pPr>
+            <w:r>
+              <w:rPr>
+                <w:b/>
+                <w:bCs/>
+                <w:color w:val="4472C4" w:themeColor="accent1"/>
+                <w:sz w:val="28"/>
+                <w:szCs w:val="36"/>
+                <w:u w:val="single"/>
+                <w:lang w:val="en-US"/>
+              </w:rPr>
+              <w:t>21/01/2021</w:t>
+            </w:r>
+          </w:p>
+        </w:tc>
+        <w:tc>
+          <w:tcPr>
+            <w:tcW w:w="2158" w:type="dxa"/>
+          </w:tcPr>
+          <w:p>
+            <w:pPr>
+              <w:rPr>
+                <w:b/>
+                <w:bCs/>
+                <w:color w:val="4472C4" w:themeColor="accent1"/>
+                <w:sz w:val="28"/>
+                <w:szCs w:val="36"/>
+                <w:u w:val="single"/>
+                <w:lang w:val="en-US"/>
+              </w:rPr>
+            </w:pPr>
+          </w:p>
+        </w:tc>
+        <w:tc>
+          <w:tcPr>
+            <w:tcW w:w="2159" w:type="dxa"/>
+          </w:tcPr>
+          <w:p>
+            <w:pPr>
+              <w:rPr>
+                <w:b/>
+                <w:bCs/>
+                <w:color w:val="4472C4" w:themeColor="accent1"/>
+                <w:sz w:val="28"/>
+                <w:szCs w:val="36"/>
+                <w:u w:val="single"/>
+                <w:lang w:val="en-US"/>
+              </w:rPr>
+            </w:pPr>
+            <w:r>
+              <w:rPr>
+                <w:b/>
+                <w:bCs/>
+                <w:color w:val="4472C4" w:themeColor="accent1"/>
+                <w:sz w:val="28"/>
+                <w:szCs w:val="36"/>
+                <w:u w:val="single"/>
+                <w:lang w:val="en-US"/>
+              </w:rPr>
+              <w:t>22/01/2021</w:t>
+            </w:r>
+          </w:p>
+        </w:tc>
+        <w:tc>
+          <w:tcPr>
+            <w:tcW w:w="2159" w:type="dxa"/>
+          </w:tcPr>
+          <w:p>
+            <w:pPr>
+              <w:rPr>
+                <w:b/>
+                <w:bCs/>
+                <w:color w:val="4472C4" w:themeColor="accent1"/>
+                <w:sz w:val="28"/>
+                <w:szCs w:val="36"/>
+                <w:u w:val="single"/>
+                <w:lang w:val="en-US"/>
+              </w:rPr>
+            </w:pPr>
+            <w:r>
+              <w:rPr>
+                <w:b/>
+                <w:bCs/>
+                <w:color w:val="4472C4" w:themeColor="accent1"/>
+                <w:sz w:val="28"/>
+                <w:szCs w:val="36"/>
+                <w:u w:val="single"/>
+                <w:lang w:val="en-US"/>
+              </w:rPr>
+              <w:t>Completed</w:t>
+            </w:r>
+          </w:p>
+        </w:tc>
+      </w:tr>
+      <w:tr>
+        <w:tc>
+          <w:tcPr>
+            <w:tcW w:w="846" w:type="dxa"/>
+          </w:tcPr>
+          <w:p>
+            <w:pPr>
+              <w:rPr>
+                <w:b/>
+                <w:bCs/>
+                <w:color w:val="4472C4" w:themeColor="accent1"/>
+                <w:sz w:val="28"/>
+                <w:szCs w:val="36"/>
+                <w:u w:val="single"/>
+                <w:lang w:val="en-US"/>
+              </w:rPr>
+            </w:pPr>
+            <w:r>
+              <w:rPr>
+                <w:b/>
+                <w:bCs/>
+                <w:color w:val="4472C4" w:themeColor="accent1"/>
+                <w:sz w:val="28"/>
+                <w:szCs w:val="36"/>
+                <w:u w:val="single"/>
+                <w:lang w:val="en-US"/>
+              </w:rPr>
+              <w:t>9</w:t>
+            </w:r>
+          </w:p>
+        </w:tc>
+        <w:tc>
+          <w:tcPr>
+            <w:tcW w:w="3544" w:type="dxa"/>
+          </w:tcPr>
+          <w:p>
+            <w:pPr>
+              <w:rPr>
+                <w:b/>
+                <w:bCs/>
+                <w:color w:val="4472C4" w:themeColor="accent1"/>
+                <w:sz w:val="28"/>
+                <w:szCs w:val="36"/>
+                <w:u w:val="single"/>
+                <w:lang w:val="en-US"/>
+              </w:rPr>
+            </w:pPr>
+            <w:r>
+              <w:rPr>
+                <w:b/>
+                <w:bCs/>
+                <w:color w:val="4472C4" w:themeColor="accent1"/>
+                <w:sz w:val="28"/>
+                <w:szCs w:val="36"/>
+                <w:u w:val="single"/>
+                <w:lang w:val="en-US"/>
+              </w:rPr>
+              <w:t>Mini Project -2</w:t>
+            </w:r>
+          </w:p>
+        </w:tc>
+        <w:tc>
+          <w:tcPr>
+            <w:tcW w:w="2084" w:type="dxa"/>
+          </w:tcPr>
+          <w:p>
+            <w:pPr>
+              <w:rPr>
+                <w:b/>
+                <w:bCs/>
+                <w:color w:val="4472C4" w:themeColor="accent1"/>
+                <w:sz w:val="28"/>
+                <w:szCs w:val="36"/>
+                <w:u w:val="single"/>
+                <w:lang w:val="en-US"/>
+              </w:rPr>
+            </w:pPr>
+            <w:r>
+              <w:rPr>
+                <w:b/>
+                <w:bCs/>
+                <w:color w:val="4472C4" w:themeColor="accent1"/>
+                <w:sz w:val="28"/>
+                <w:szCs w:val="36"/>
+                <w:u w:val="single"/>
+                <w:lang w:val="en-US"/>
+              </w:rPr>
+              <w:t>21/01/2021</w:t>
+            </w:r>
+          </w:p>
+        </w:tc>
+        <w:tc>
+          <w:tcPr>
+            <w:tcW w:w="2158" w:type="dxa"/>
+          </w:tcPr>
+          <w:p>
+            <w:pPr>
+              <w:rPr>
+                <w:b/>
+                <w:bCs/>
+                <w:color w:val="4472C4" w:themeColor="accent1"/>
+                <w:sz w:val="28"/>
+                <w:szCs w:val="36"/>
+                <w:u w:val="single"/>
+                <w:lang w:val="en-US"/>
+              </w:rPr>
+            </w:pPr>
+            <w:r>
+              <w:rPr>
+                <w:b/>
+                <w:bCs/>
+                <w:color w:val="4472C4" w:themeColor="accent1"/>
+                <w:sz w:val="28"/>
+                <w:szCs w:val="36"/>
+                <w:u w:val="single"/>
+                <w:lang w:val="en-US"/>
+              </w:rPr>
+              <w:t>Displaying arraylist</w:t>
+            </w:r>
+          </w:p>
+        </w:tc>
+        <w:tc>
+          <w:tcPr>
+            <w:tcW w:w="2159" w:type="dxa"/>
+          </w:tcPr>
+          <w:p>
+            <w:pPr>
+              <w:rPr>
+                <w:b/>
+                <w:bCs/>
+                <w:color w:val="4472C4" w:themeColor="accent1"/>
+                <w:sz w:val="28"/>
+                <w:szCs w:val="36"/>
+                <w:u w:val="single"/>
+                <w:lang w:val="en-US"/>
+              </w:rPr>
+            </w:pPr>
+            <w:r>
+              <w:rPr>
+                <w:b/>
+                <w:bCs/>
+                <w:color w:val="4472C4" w:themeColor="accent1"/>
+                <w:sz w:val="28"/>
+                <w:szCs w:val="36"/>
+                <w:u w:val="single"/>
+                <w:lang w:val="en-US"/>
+              </w:rPr>
+              <w:t>24/01/2021</w:t>
             </w:r>
             <w:bookmarkStart w:id="0" w:name="_GoBack"/>
             <w:bookmarkEnd w:id="0"/>
-            <w:r>
-              <w:rPr>
-                <w:b/>
-                <w:bCs/>
-                <w:color w:val="4472C4" w:themeColor="accent1"/>
-                <w:sz w:val="28"/>
-                <w:szCs w:val="36"/>
-                <w:u w:val="single"/>
-                <w:lang w:val="en-US"/>
-              </w:rPr>
-              <w:t>/01/2020</w:t>
-            </w:r>
           </w:p>
         </w:tc>
         <w:tc>
@@ -2637,7 +3508,7 @@
                 <w:u w:val="single"/>
                 <w:lang w:val="en-US"/>
               </w:rPr>
-              <w:t>Completed</w:t>
+              <w:t>Partially Completed</w:t>
             </w:r>
           </w:p>
         </w:tc>
@@ -2645,6 +3516,96 @@
       <w:tr>
         <w:tc>
           <w:tcPr>
+            <w:tcW w:w="846" w:type="dxa"/>
+          </w:tcPr>
+          <w:p>
+            <w:pPr>
+              <w:rPr>
+                <w:b/>
+                <w:bCs/>
+                <w:color w:val="4472C4" w:themeColor="accent1"/>
+                <w:sz w:val="28"/>
+                <w:szCs w:val="36"/>
+                <w:u w:val="single"/>
+                <w:lang w:val="en-US"/>
+              </w:rPr>
+            </w:pPr>
+            <w:r>
+              <w:rPr>
+                <w:b/>
+                <w:bCs/>
+                <w:color w:val="4472C4" w:themeColor="accent1"/>
+                <w:sz w:val="28"/>
+                <w:szCs w:val="36"/>
+                <w:u w:val="single"/>
+                <w:lang w:val="en-US"/>
+              </w:rPr>
+              <w:t>10</w:t>
+            </w:r>
+          </w:p>
+        </w:tc>
+        <w:tc>
+          <w:tcPr>
+            <w:tcW w:w="3544" w:type="dxa"/>
+          </w:tcPr>
+          <w:p>
+            <w:pPr>
+              <w:rPr>
+                <w:b/>
+                <w:bCs/>
+                <w:color w:val="4472C4" w:themeColor="accent1"/>
+                <w:sz w:val="28"/>
+                <w:szCs w:val="36"/>
+                <w:u w:val="single"/>
+                <w:lang w:val="en-US"/>
+              </w:rPr>
+            </w:pPr>
+            <w:r>
+              <w:rPr>
+                <w:b/>
+                <w:bCs/>
+                <w:color w:val="4472C4" w:themeColor="accent1"/>
+                <w:sz w:val="28"/>
+                <w:szCs w:val="36"/>
+                <w:u w:val="single"/>
+                <w:lang w:val="en-US"/>
+              </w:rPr>
+              <w:t>File Assigment</w:t>
+            </w:r>
+          </w:p>
+        </w:tc>
+        <w:tc>
+          <w:tcPr>
+            <w:tcW w:w="2084" w:type="dxa"/>
+          </w:tcPr>
+          <w:p>
+            <w:pPr>
+              <w:rPr>
+                <w:b/>
+                <w:bCs/>
+                <w:color w:val="4472C4" w:themeColor="accent1"/>
+                <w:sz w:val="28"/>
+                <w:szCs w:val="36"/>
+                <w:u w:val="single"/>
+                <w:lang w:val="en-US"/>
+              </w:rPr>
+            </w:pPr>
+            <w:r>
+              <w:rPr>
+                <w:b/>
+                <w:bCs/>
+                <w:color w:val="4472C4" w:themeColor="accent1"/>
+                <w:sz w:val="28"/>
+                <w:szCs w:val="36"/>
+                <w:u w:val="single"/>
+                <w:lang w:val="en-US"/>
+              </w:rPr>
+              <w:t>21/01/2021</w:t>
+            </w:r>
+          </w:p>
+        </w:tc>
+        <w:tc>
+          <w:tcPr>
             <w:tcW w:w="2158" w:type="dxa"/>
           </w:tcPr>
           <w:p>
@@ -2659,96 +3620,6 @@
                 <w:lang w:val="en-US"/>
               </w:rPr>
             </w:pPr>
-            <w:r>
-              <w:rPr>
-                <w:b/>
-                <w:bCs/>
-                <w:color w:val="4472C4" w:themeColor="accent1"/>
-                <w:sz w:val="28"/>
-                <w:szCs w:val="36"/>
-                <w:u w:val="single"/>
-                <w:lang w:val="en-US"/>
-              </w:rPr>
-              <w:t>4</w:t>
-            </w:r>
-          </w:p>
-        </w:tc>
-        <w:tc>
-          <w:tcPr>
-            <w:tcW w:w="2158" w:type="dxa"/>
-          </w:tcPr>
-          <w:p>
-            <w:pPr>
-              <w:rPr>
-                <w:b/>
-                <w:bCs/>
-                <w:color w:val="4472C4" w:themeColor="accent1"/>
-                <w:sz w:val="28"/>
-                <w:szCs w:val="36"/>
-                <w:u w:val="single"/>
-                <w:lang w:val="en-US"/>
-              </w:rPr>
-            </w:pPr>
-            <w:r>
-              <w:rPr>
-                <w:b/>
-                <w:bCs/>
-                <w:color w:val="4472C4" w:themeColor="accent1"/>
-                <w:sz w:val="28"/>
-                <w:szCs w:val="36"/>
-                <w:u w:val="single"/>
-                <w:lang w:val="en-US"/>
-              </w:rPr>
-              <w:t>Manager and Programmer using Inheritance</w:t>
-            </w:r>
-          </w:p>
-        </w:tc>
-        <w:tc>
-          <w:tcPr>
-            <w:tcW w:w="2158" w:type="dxa"/>
-          </w:tcPr>
-          <w:p>
-            <w:pPr>
-              <w:rPr>
-                <w:b/>
-                <w:bCs/>
-                <w:color w:val="4472C4" w:themeColor="accent1"/>
-                <w:sz w:val="28"/>
-                <w:szCs w:val="36"/>
-                <w:u w:val="single"/>
-                <w:lang w:val="en-US"/>
-              </w:rPr>
-            </w:pPr>
-            <w:r>
-              <w:rPr>
-                <w:b/>
-                <w:bCs/>
-                <w:color w:val="4472C4" w:themeColor="accent1"/>
-                <w:sz w:val="28"/>
-                <w:szCs w:val="36"/>
-                <w:u w:val="single"/>
-                <w:lang w:val="en-US"/>
-              </w:rPr>
-              <w:t>15/01/2020</w:t>
-            </w:r>
-          </w:p>
-        </w:tc>
-        <w:tc>
-          <w:tcPr>
-            <w:tcW w:w="2158" w:type="dxa"/>
-          </w:tcPr>
-          <w:p>
-            <w:pPr>
-              <w:rPr>
-                <w:b/>
-                <w:bCs/>
-                <w:color w:val="4472C4" w:themeColor="accent1"/>
-                <w:sz w:val="28"/>
-                <w:szCs w:val="36"/>
-                <w:u w:val="single"/>
-                <w:lang w:val="en-US"/>
-              </w:rPr>
-            </w:pPr>
           </w:p>
         </w:tc>
         <w:tc>
@@ -2767,18 +3638,6 @@
                 <w:lang w:val="en-US"/>
               </w:rPr>
             </w:pPr>
-            <w:r>
-              <w:rPr>
-                <w:b/>
-                <w:bCs/>
-                <w:color w:val="4472C4" w:themeColor="accent1"/>
-                <w:sz w:val="28"/>
-                <w:szCs w:val="36"/>
-                <w:u w:val="single"/>
-                <w:lang w:val="en-US"/>
-              </w:rPr>
-              <w:t>18/01/2020</w:t>
-            </w:r>
           </w:p>
         </w:tc>
         <w:tc>
@@ -2807,628 +3666,8 @@
                 <w:u w:val="single"/>
                 <w:lang w:val="en-US"/>
               </w:rPr>
-              <w:t>Completed</w:t>
-            </w:r>
-          </w:p>
-        </w:tc>
-      </w:tr>
-      <w:tr>
-        <w:tc>
-          <w:tcPr>
-            <w:tcW w:w="2158" w:type="dxa"/>
-          </w:tcPr>
-          <w:p>
-            <w:pPr>
-              <w:rPr>
-                <w:b/>
-                <w:bCs/>
-                <w:color w:val="4472C4" w:themeColor="accent1"/>
-                <w:sz w:val="28"/>
-                <w:szCs w:val="36"/>
-                <w:u w:val="single"/>
-                <w:lang w:val="en-US"/>
-              </w:rPr>
-            </w:pPr>
-            <w:r>
-              <w:rPr>
-                <w:b/>
-                <w:bCs/>
-                <w:color w:val="4472C4" w:themeColor="accent1"/>
-                <w:sz w:val="28"/>
-                <w:szCs w:val="36"/>
-                <w:u w:val="single"/>
-                <w:lang w:val="en-US"/>
-              </w:rPr>
-              <w:t>5</w:t>
-            </w:r>
-          </w:p>
-        </w:tc>
-        <w:tc>
-          <w:tcPr>
-            <w:tcW w:w="2158" w:type="dxa"/>
-          </w:tcPr>
-          <w:p>
-            <w:pPr>
-              <w:rPr>
-                <w:b/>
-                <w:bCs/>
-                <w:color w:val="4472C4" w:themeColor="accent1"/>
-                <w:sz w:val="28"/>
-                <w:szCs w:val="36"/>
-                <w:u w:val="single"/>
-                <w:lang w:val="en-US"/>
-              </w:rPr>
-            </w:pPr>
-            <w:r>
-              <w:rPr>
-                <w:b/>
-                <w:bCs/>
-                <w:color w:val="4472C4" w:themeColor="accent1"/>
-                <w:sz w:val="28"/>
-                <w:szCs w:val="36"/>
-                <w:u w:val="single"/>
-                <w:lang w:val="en-US"/>
-              </w:rPr>
-              <w:t xml:space="preserve">Student Records with Array Object </w:t>
-            </w:r>
-          </w:p>
-        </w:tc>
-        <w:tc>
-          <w:tcPr>
-            <w:tcW w:w="2158" w:type="dxa"/>
-          </w:tcPr>
-          <w:p>
-            <w:pPr>
-              <w:rPr>
-                <w:b/>
-                <w:bCs/>
-                <w:color w:val="4472C4" w:themeColor="accent1"/>
-                <w:sz w:val="28"/>
-                <w:szCs w:val="36"/>
-                <w:u w:val="single"/>
-                <w:lang w:val="en-US"/>
-              </w:rPr>
-            </w:pPr>
-            <w:r>
-              <w:rPr>
-                <w:b/>
-                <w:bCs/>
-                <w:color w:val="4472C4" w:themeColor="accent1"/>
-                <w:sz w:val="28"/>
-                <w:szCs w:val="36"/>
-                <w:u w:val="single"/>
-                <w:lang w:val="en-US"/>
-              </w:rPr>
-              <w:t>18/01/2020</w:t>
-            </w:r>
-          </w:p>
-        </w:tc>
-        <w:tc>
-          <w:tcPr>
-            <w:tcW w:w="2158" w:type="dxa"/>
-          </w:tcPr>
-          <w:p>
-            <w:pPr>
-              <w:rPr>
-                <w:b/>
-                <w:bCs/>
-                <w:color w:val="4472C4" w:themeColor="accent1"/>
-                <w:sz w:val="28"/>
-                <w:szCs w:val="36"/>
-                <w:u w:val="single"/>
-                <w:lang w:val="en-US"/>
-              </w:rPr>
-            </w:pPr>
-          </w:p>
-        </w:tc>
-        <w:tc>
-          <w:tcPr>
-            <w:tcW w:w="2159" w:type="dxa"/>
-          </w:tcPr>
-          <w:p>
-            <w:pPr>
-              <w:rPr>
-                <w:b/>
-                <w:bCs/>
-                <w:color w:val="4472C4" w:themeColor="accent1"/>
-                <w:sz w:val="28"/>
-                <w:szCs w:val="36"/>
-                <w:u w:val="single"/>
-                <w:lang w:val="en-US"/>
-              </w:rPr>
-            </w:pPr>
-            <w:r>
-              <w:rPr>
-                <w:b/>
-                <w:bCs/>
-                <w:color w:val="4472C4" w:themeColor="accent1"/>
-                <w:sz w:val="28"/>
-                <w:szCs w:val="36"/>
-                <w:u w:val="single"/>
-                <w:lang w:val="en-US"/>
-              </w:rPr>
-              <w:t>18/01/2020</w:t>
-            </w:r>
-          </w:p>
-        </w:tc>
-        <w:tc>
-          <w:tcPr>
-            <w:tcW w:w="2159" w:type="dxa"/>
-          </w:tcPr>
-          <w:p>
-            <w:pPr>
-              <w:rPr>
-                <w:b/>
-                <w:bCs/>
-                <w:color w:val="4472C4" w:themeColor="accent1"/>
-                <w:sz w:val="28"/>
-                <w:szCs w:val="36"/>
-                <w:u w:val="single"/>
-                <w:lang w:val="en-US"/>
-              </w:rPr>
-            </w:pPr>
-            <w:r>
-              <w:rPr>
-                <w:b/>
-                <w:bCs/>
-                <w:color w:val="4472C4" w:themeColor="accent1"/>
-                <w:sz w:val="28"/>
-                <w:szCs w:val="36"/>
-                <w:u w:val="single"/>
-                <w:lang w:val="en-US"/>
-              </w:rPr>
-              <w:t>Completed</w:t>
-            </w:r>
-          </w:p>
-        </w:tc>
-      </w:tr>
-      <w:tr>
-        <w:tc>
-          <w:tcPr>
-            <w:tcW w:w="2158" w:type="dxa"/>
-          </w:tcPr>
-          <w:p>
-            <w:pPr>
-              <w:rPr>
-                <w:b/>
-                <w:bCs/>
-                <w:color w:val="4472C4" w:themeColor="accent1"/>
-                <w:sz w:val="28"/>
-                <w:szCs w:val="36"/>
-                <w:u w:val="single"/>
-                <w:lang w:val="en-US"/>
-              </w:rPr>
-            </w:pPr>
-            <w:r>
-              <w:rPr>
-                <w:b/>
-                <w:bCs/>
-                <w:color w:val="4472C4" w:themeColor="accent1"/>
-                <w:sz w:val="28"/>
-                <w:szCs w:val="36"/>
-                <w:u w:val="single"/>
-                <w:lang w:val="en-US"/>
-              </w:rPr>
-              <w:t>6</w:t>
-            </w:r>
-          </w:p>
-        </w:tc>
-        <w:tc>
-          <w:tcPr>
-            <w:tcW w:w="2158" w:type="dxa"/>
-          </w:tcPr>
-          <w:p>
-            <w:pPr>
-              <w:rPr>
-                <w:b/>
-                <w:bCs/>
-                <w:color w:val="4472C4" w:themeColor="accent1"/>
-                <w:sz w:val="28"/>
-                <w:szCs w:val="36"/>
-                <w:u w:val="single"/>
-                <w:lang w:val="en-US"/>
-              </w:rPr>
-            </w:pPr>
-            <w:r>
-              <w:rPr>
-                <w:b/>
-                <w:bCs/>
-                <w:color w:val="4472C4" w:themeColor="accent1"/>
-                <w:sz w:val="28"/>
-                <w:szCs w:val="36"/>
-                <w:u w:val="single"/>
-                <w:lang w:val="en-US"/>
-              </w:rPr>
-              <w:t xml:space="preserve">Mini Bank Application Project </w:t>
-            </w:r>
-          </w:p>
-        </w:tc>
-        <w:tc>
-          <w:tcPr>
-            <w:tcW w:w="2158" w:type="dxa"/>
-          </w:tcPr>
-          <w:p>
-            <w:pPr>
-              <w:rPr>
-                <w:b/>
-                <w:bCs/>
-                <w:color w:val="4472C4" w:themeColor="accent1"/>
-                <w:sz w:val="28"/>
-                <w:szCs w:val="36"/>
-                <w:u w:val="single"/>
-                <w:lang w:val="en-US"/>
-              </w:rPr>
-            </w:pPr>
-            <w:r>
-              <w:rPr>
-                <w:b/>
-                <w:bCs/>
-                <w:color w:val="4472C4" w:themeColor="accent1"/>
-                <w:sz w:val="28"/>
-                <w:szCs w:val="36"/>
-                <w:u w:val="single"/>
-                <w:lang w:val="en-US"/>
-              </w:rPr>
-              <w:t>18/01/2020</w:t>
-            </w:r>
-          </w:p>
-        </w:tc>
-        <w:tc>
-          <w:tcPr>
-            <w:tcW w:w="2158" w:type="dxa"/>
-          </w:tcPr>
-          <w:p>
-            <w:pPr>
-              <w:rPr>
-                <w:b/>
-                <w:bCs/>
-                <w:color w:val="4472C4" w:themeColor="accent1"/>
-                <w:sz w:val="28"/>
-                <w:szCs w:val="36"/>
-                <w:u w:val="single"/>
-                <w:lang w:val="en-US"/>
-              </w:rPr>
-            </w:pPr>
-          </w:p>
-        </w:tc>
-        <w:tc>
-          <w:tcPr>
-            <w:tcW w:w="2159" w:type="dxa"/>
-          </w:tcPr>
-          <w:p>
-            <w:pPr>
-              <w:rPr>
-                <w:b/>
-                <w:bCs/>
-                <w:color w:val="4472C4" w:themeColor="accent1"/>
-                <w:sz w:val="28"/>
-                <w:szCs w:val="36"/>
-                <w:u w:val="single"/>
-                <w:lang w:val="en-US"/>
-              </w:rPr>
-            </w:pPr>
-          </w:p>
-        </w:tc>
-        <w:tc>
-          <w:tcPr>
-            <w:tcW w:w="2159" w:type="dxa"/>
-          </w:tcPr>
-          <w:p>
-            <w:pPr>
-              <w:rPr>
-                <w:b/>
-                <w:bCs/>
-                <w:color w:val="4472C4" w:themeColor="accent1"/>
-                <w:sz w:val="28"/>
-                <w:szCs w:val="36"/>
-                <w:u w:val="single"/>
-                <w:lang w:val="en-US"/>
-              </w:rPr>
-            </w:pPr>
-            <w:r>
-              <w:rPr>
-                <w:b/>
-                <w:bCs/>
-                <w:color w:val="4472C4" w:themeColor="accent1"/>
-                <w:sz w:val="28"/>
-                <w:szCs w:val="36"/>
-                <w:u w:val="single"/>
-                <w:lang w:val="en-US"/>
-              </w:rPr>
-              <w:t>Partially completed</w:t>
-            </w:r>
-          </w:p>
-        </w:tc>
-      </w:tr>
-      <w:tr>
-        <w:tc>
-          <w:tcPr>
-            <w:tcW w:w="2158" w:type="dxa"/>
-          </w:tcPr>
-          <w:p>
-            <w:pPr>
-              <w:rPr>
-                <w:b/>
-                <w:bCs/>
-                <w:color w:val="4472C4" w:themeColor="accent1"/>
-                <w:sz w:val="28"/>
-                <w:szCs w:val="36"/>
-                <w:u w:val="single"/>
-                <w:lang w:val="en-US"/>
-              </w:rPr>
-            </w:pPr>
-            <w:r>
-              <w:rPr>
-                <w:b/>
-                <w:bCs/>
-                <w:color w:val="4472C4" w:themeColor="accent1"/>
-                <w:sz w:val="28"/>
-                <w:szCs w:val="36"/>
-                <w:u w:val="single"/>
-                <w:lang w:val="en-US"/>
-              </w:rPr>
-              <w:t>7</w:t>
-            </w:r>
-          </w:p>
-        </w:tc>
-        <w:tc>
-          <w:tcPr>
-            <w:tcW w:w="2158" w:type="dxa"/>
-          </w:tcPr>
-          <w:p>
-            <w:pPr>
-              <w:rPr>
-                <w:b/>
-                <w:bCs/>
-                <w:color w:val="4472C4" w:themeColor="accent1"/>
-                <w:sz w:val="28"/>
-                <w:szCs w:val="36"/>
-                <w:u w:val="single"/>
-                <w:lang w:val="en-US"/>
-              </w:rPr>
-            </w:pPr>
-            <w:r>
-              <w:rPr>
-                <w:b/>
-                <w:bCs/>
-                <w:color w:val="4472C4" w:themeColor="accent1"/>
-                <w:sz w:val="28"/>
-                <w:szCs w:val="36"/>
-                <w:u w:val="single"/>
-                <w:lang w:val="en-US"/>
-              </w:rPr>
-              <w:t>Sorting string array using toCompare</w:t>
-            </w:r>
-          </w:p>
-        </w:tc>
-        <w:tc>
-          <w:tcPr>
-            <w:tcW w:w="2158" w:type="dxa"/>
-          </w:tcPr>
-          <w:p>
-            <w:pPr>
-              <w:rPr>
-                <w:b/>
-                <w:bCs/>
-                <w:color w:val="4472C4" w:themeColor="accent1"/>
-                <w:sz w:val="28"/>
-                <w:szCs w:val="36"/>
-                <w:u w:val="single"/>
-                <w:lang w:val="en-US"/>
-              </w:rPr>
-            </w:pPr>
-            <w:r>
-              <w:rPr>
-                <w:b/>
-                <w:bCs/>
-                <w:color w:val="4472C4" w:themeColor="accent1"/>
-                <w:sz w:val="28"/>
-                <w:szCs w:val="36"/>
-                <w:u w:val="single"/>
-                <w:lang w:val="en-US"/>
-              </w:rPr>
-              <w:t>19/01/2020</w:t>
-            </w:r>
-          </w:p>
-        </w:tc>
-        <w:tc>
-          <w:tcPr>
-            <w:tcW w:w="2158" w:type="dxa"/>
-          </w:tcPr>
-          <w:p>
-            <w:pPr>
-              <w:rPr>
-                <w:b/>
-                <w:bCs/>
-                <w:color w:val="4472C4" w:themeColor="accent1"/>
-                <w:sz w:val="28"/>
-                <w:szCs w:val="36"/>
-                <w:u w:val="single"/>
-                <w:lang w:val="en-US"/>
-              </w:rPr>
-            </w:pPr>
-          </w:p>
-        </w:tc>
-        <w:tc>
-          <w:tcPr>
-            <w:tcW w:w="2159" w:type="dxa"/>
-          </w:tcPr>
-          <w:p>
-            <w:pPr>
-              <w:rPr>
-                <w:b/>
-                <w:bCs/>
-                <w:color w:val="4472C4" w:themeColor="accent1"/>
-                <w:sz w:val="28"/>
-                <w:szCs w:val="36"/>
-                <w:u w:val="single"/>
-                <w:lang w:val="en-US"/>
-              </w:rPr>
-            </w:pPr>
-            <w:r>
-              <w:rPr>
-                <w:b/>
-                <w:bCs/>
-                <w:color w:val="4472C4" w:themeColor="accent1"/>
-                <w:sz w:val="28"/>
-                <w:szCs w:val="36"/>
-                <w:u w:val="single"/>
-                <w:lang w:val="en-US"/>
-              </w:rPr>
-              <w:t>19/01/2020</w:t>
-            </w:r>
-          </w:p>
-        </w:tc>
-        <w:tc>
-          <w:tcPr>
-            <w:tcW w:w="2159" w:type="dxa"/>
-          </w:tcPr>
-          <w:p>
-            <w:pPr>
-              <w:rPr>
-                <w:b/>
-                <w:bCs/>
-                <w:color w:val="4472C4" w:themeColor="accent1"/>
-                <w:sz w:val="28"/>
-                <w:szCs w:val="36"/>
-                <w:u w:val="single"/>
-                <w:lang w:val="en-US"/>
-              </w:rPr>
-            </w:pPr>
-            <w:r>
-              <w:rPr>
-                <w:b/>
-                <w:bCs/>
-                <w:color w:val="4472C4" w:themeColor="accent1"/>
-                <w:sz w:val="28"/>
-                <w:szCs w:val="36"/>
-                <w:u w:val="single"/>
-                <w:lang w:val="en-US"/>
-              </w:rPr>
-              <w:t>Completed</w:t>
-            </w:r>
-          </w:p>
-        </w:tc>
-      </w:tr>
-      <w:tr>
-        <w:tc>
-          <w:tcPr>
-            <w:tcW w:w="2158" w:type="dxa"/>
-          </w:tcPr>
-          <w:p>
-            <w:pPr>
-              <w:rPr>
-                <w:b/>
-                <w:bCs/>
-                <w:color w:val="4472C4" w:themeColor="accent1"/>
-                <w:sz w:val="28"/>
-                <w:szCs w:val="36"/>
-                <w:u w:val="single"/>
-                <w:lang w:val="en-US"/>
-              </w:rPr>
-            </w:pPr>
-            <w:r>
-              <w:rPr>
-                <w:b/>
-                <w:bCs/>
-                <w:color w:val="4472C4" w:themeColor="accent1"/>
-                <w:sz w:val="28"/>
-                <w:szCs w:val="36"/>
-                <w:u w:val="single"/>
-                <w:lang w:val="en-US"/>
-              </w:rPr>
-              <w:t>8</w:t>
-            </w:r>
-          </w:p>
-        </w:tc>
-        <w:tc>
-          <w:tcPr>
-            <w:tcW w:w="2158" w:type="dxa"/>
-          </w:tcPr>
-          <w:p>
-            <w:pPr>
-              <w:rPr>
-                <w:b/>
-                <w:bCs/>
-                <w:color w:val="4472C4" w:themeColor="accent1"/>
-                <w:sz w:val="28"/>
-                <w:szCs w:val="36"/>
-                <w:u w:val="single"/>
-                <w:lang w:val="en-US"/>
-              </w:rPr>
-            </w:pPr>
-          </w:p>
-        </w:tc>
-        <w:tc>
-          <w:tcPr>
-            <w:tcW w:w="2158" w:type="dxa"/>
-          </w:tcPr>
-          <w:p>
-            <w:pPr>
-              <w:rPr>
-                <w:b/>
-                <w:bCs/>
-                <w:color w:val="4472C4" w:themeColor="accent1"/>
-                <w:sz w:val="28"/>
-                <w:szCs w:val="36"/>
-                <w:u w:val="single"/>
-                <w:lang w:val="en-US"/>
-              </w:rPr>
-            </w:pPr>
-          </w:p>
-        </w:tc>
-        <w:tc>
-          <w:tcPr>
-            <w:tcW w:w="2158" w:type="dxa"/>
-          </w:tcPr>
-          <w:p>
-            <w:pPr>
-              <w:rPr>
-                <w:b/>
-                <w:bCs/>
-                <w:color w:val="4472C4" w:themeColor="accent1"/>
-                <w:sz w:val="28"/>
-                <w:szCs w:val="36"/>
-                <w:u w:val="single"/>
-                <w:lang w:val="en-US"/>
-              </w:rPr>
-            </w:pPr>
-          </w:p>
-        </w:tc>
-        <w:tc>
-          <w:tcPr>
-            <w:tcW w:w="2159" w:type="dxa"/>
-          </w:tcPr>
-          <w:p>
-            <w:pPr>
-              <w:rPr>
-                <w:b/>
-                <w:bCs/>
-                <w:color w:val="4472C4" w:themeColor="accent1"/>
-                <w:sz w:val="28"/>
-                <w:szCs w:val="36"/>
-                <w:u w:val="single"/>
-                <w:lang w:val="en-US"/>
-              </w:rPr>
-            </w:pPr>
-          </w:p>
-        </w:tc>
-        <w:tc>
-          <w:tcPr>
-            <w:tcW w:w="2159" w:type="dxa"/>
-          </w:tcPr>
-          <w:p>
-            <w:pPr>
-              <w:rPr>
-                <w:b/>
-                <w:bCs/>
-                <w:color w:val="4472C4" w:themeColor="accent1"/>
-                <w:sz w:val="28"/>
-                <w:szCs w:val="36"/>
-                <w:u w:val="single"/>
-                <w:lang w:val="en-US"/>
-              </w:rPr>
-            </w:pPr>
+              <w:t>Pending</w:t>
+            </w:r>
           </w:p>
         </w:tc>
       </w:tr>

</xml_diff>

<commit_message>
Added HTML Assignment 1
</commit_message>
<xml_diff>
--- a/Assignment_Status .docx
+++ b/Assignment_Status .docx
@@ -92,8 +92,21 @@
           <w:szCs w:val="36"/>
           <w:lang w:val="en-US"/>
         </w:rPr>
-        <w:t xml:space="preserve"> Shivam mali</w:t>
+        <w:t xml:space="preserve"> Shivam </w:t>
       </w:r>
+      <w:proofErr w:type="gramStart"/>
+      <w:r>
+        <w:rPr>
+          <w:b/>
+          <w:bCs/>
+          <w:color w:val="4472C4" w:themeColor="accent1"/>
+          <w:sz w:val="36"/>
+          <w:szCs w:val="36"/>
+          <w:lang w:val="en-US"/>
+        </w:rPr>
+        <w:t>mali</w:t>
+      </w:r>
+      <w:proofErr w:type="gramEnd"/>
     </w:p>
     <w:p>
       <w:pPr>
@@ -128,7 +141,33 @@
           <w:u w:val="single"/>
           <w:lang w:val="en-US"/>
         </w:rPr>
-        <w:t xml:space="preserve">                       </w:t>
+        <w:t xml:space="preserve">     </w:t>
+      </w:r>
+      <w:r>
+        <w:rPr>
+          <w:b/>
+          <w:bCs/>
+          <w:color w:val="4472C4" w:themeColor="accent1"/>
+          <w:sz w:val="36"/>
+          <w:szCs w:val="36"/>
+          <w:u w:val="single"/>
+          <w:lang w:val="en-US"/>
+        </w:rPr>
+        <w:t>93245</w:t>
+      </w:r>
+      <w:bookmarkStart w:id="0" w:name="_GoBack"/>
+      <w:bookmarkEnd w:id="0"/>
+      <w:r>
+        <w:rPr>
+          <w:b/>
+          <w:bCs/>
+          <w:color w:val="4472C4" w:themeColor="accent1"/>
+          <w:sz w:val="36"/>
+          <w:szCs w:val="36"/>
+          <w:u w:val="single"/>
+          <w:lang w:val="en-US"/>
+        </w:rPr>
+        <w:t xml:space="preserve">                  </w:t>
       </w:r>
     </w:p>
     <w:tbl>
@@ -162,6 +201,7 @@
                 <w:lang w:val="en-US"/>
               </w:rPr>
             </w:pPr>
+            <w:proofErr w:type="spellStart"/>
             <w:r>
               <w:rPr>
                 <w:b/>
@@ -174,6 +214,7 @@
               </w:rPr>
               <w:t>SrNO</w:t>
             </w:r>
+            <w:proofErr w:type="spellEnd"/>
           </w:p>
         </w:tc>
         <w:tc>
@@ -1732,6 +1773,7 @@
                 <w:lang w:val="en-US"/>
               </w:rPr>
             </w:pPr>
+            <w:proofErr w:type="spellStart"/>
             <w:r>
               <w:rPr>
                 <w:b/>
@@ -1744,6 +1786,7 @@
               </w:rPr>
               <w:t>Sr</w:t>
             </w:r>
+            <w:proofErr w:type="spellEnd"/>
             <w:r>
               <w:rPr>
                 <w:b/>
@@ -3046,8 +3089,22 @@
                 <w:u w:val="single"/>
                 <w:lang w:val="en-US"/>
               </w:rPr>
-              <w:t>Sorting string array using toCompare</w:t>
-            </w:r>
+              <w:t xml:space="preserve">Sorting string array using </w:t>
+            </w:r>
+            <w:proofErr w:type="spellStart"/>
+            <w:r>
+              <w:rPr>
+                <w:b/>
+                <w:bCs/>
+                <w:color w:val="4472C4" w:themeColor="accent1"/>
+                <w:sz w:val="28"/>
+                <w:szCs w:val="36"/>
+                <w:u w:val="single"/>
+                <w:lang w:val="en-US"/>
+              </w:rPr>
+              <w:t>toCompare</w:t>
+            </w:r>
+            <w:proofErr w:type="spellEnd"/>
           </w:p>
         </w:tc>
         <w:tc>
@@ -3436,18 +3493,6 @@
                 <w:lang w:val="en-US"/>
               </w:rPr>
             </w:pPr>
-            <w:r>
-              <w:rPr>
-                <w:b/>
-                <w:bCs/>
-                <w:color w:val="4472C4" w:themeColor="accent1"/>
-                <w:sz w:val="28"/>
-                <w:szCs w:val="36"/>
-                <w:u w:val="single"/>
-                <w:lang w:val="en-US"/>
-              </w:rPr>
-              <w:t>Displaying arraylist</w:t>
-            </w:r>
           </w:p>
         </w:tc>
         <w:tc>
@@ -3506,7 +3551,7 @@
                 <w:u w:val="single"/>
                 <w:lang w:val="en-US"/>
               </w:rPr>
-              <w:t>Partially Completed</w:t>
+              <w:t>Completed</w:t>
             </w:r>
           </w:p>
         </w:tc>
@@ -3568,8 +3613,22 @@
                 <w:u w:val="single"/>
                 <w:lang w:val="en-US"/>
               </w:rPr>
-              <w:t>File Assigment</w:t>
-            </w:r>
+              <w:t xml:space="preserve">File </w:t>
+            </w:r>
+            <w:proofErr w:type="spellStart"/>
+            <w:r>
+              <w:rPr>
+                <w:b/>
+                <w:bCs/>
+                <w:color w:val="4472C4" w:themeColor="accent1"/>
+                <w:sz w:val="28"/>
+                <w:szCs w:val="36"/>
+                <w:u w:val="single"/>
+                <w:lang w:val="en-US"/>
+              </w:rPr>
+              <w:t>Assigment</w:t>
+            </w:r>
+            <w:proofErr w:type="spellEnd"/>
           </w:p>
         </w:tc>
         <w:tc>
@@ -3678,8 +3737,334 @@
               </w:rPr>
               <w:t>Completed</w:t>
             </w:r>
-            <w:bookmarkStart w:id="0" w:name="_GoBack"/>
-            <w:bookmarkEnd w:id="0"/>
+          </w:p>
+        </w:tc>
+      </w:tr>
+      <w:tr>
+        <w:tc>
+          <w:tcPr>
+            <w:tcW w:w="846" w:type="dxa"/>
+          </w:tcPr>
+          <w:p>
+            <w:pPr>
+              <w:rPr>
+                <w:b/>
+                <w:bCs/>
+                <w:color w:val="4472C4" w:themeColor="accent1"/>
+                <w:sz w:val="28"/>
+                <w:szCs w:val="36"/>
+                <w:u w:val="single"/>
+                <w:lang w:val="en-US"/>
+              </w:rPr>
+            </w:pPr>
+            <w:r>
+              <w:rPr>
+                <w:b/>
+                <w:bCs/>
+                <w:color w:val="4472C4" w:themeColor="accent1"/>
+                <w:sz w:val="28"/>
+                <w:szCs w:val="36"/>
+                <w:u w:val="single"/>
+                <w:lang w:val="en-US"/>
+              </w:rPr>
+              <w:t>11</w:t>
+            </w:r>
+          </w:p>
+        </w:tc>
+        <w:tc>
+          <w:tcPr>
+            <w:tcW w:w="3544" w:type="dxa"/>
+          </w:tcPr>
+          <w:p>
+            <w:pPr>
+              <w:rPr>
+                <w:b/>
+                <w:bCs/>
+                <w:color w:val="4472C4" w:themeColor="accent1"/>
+                <w:sz w:val="28"/>
+                <w:szCs w:val="36"/>
+                <w:u w:val="single"/>
+                <w:lang w:val="en-US"/>
+              </w:rPr>
+            </w:pPr>
+            <w:r>
+              <w:rPr>
+                <w:b/>
+                <w:bCs/>
+                <w:color w:val="4472C4" w:themeColor="accent1"/>
+                <w:sz w:val="28"/>
+                <w:szCs w:val="36"/>
+                <w:u w:val="single"/>
+                <w:lang w:val="en-US"/>
+              </w:rPr>
+              <w:t>Mini Project 2 Sprint 3</w:t>
+            </w:r>
+          </w:p>
+        </w:tc>
+        <w:tc>
+          <w:tcPr>
+            <w:tcW w:w="2084" w:type="dxa"/>
+          </w:tcPr>
+          <w:p>
+            <w:pPr>
+              <w:rPr>
+                <w:b/>
+                <w:bCs/>
+                <w:color w:val="4472C4" w:themeColor="accent1"/>
+                <w:sz w:val="28"/>
+                <w:szCs w:val="36"/>
+                <w:u w:val="single"/>
+                <w:lang w:val="en-US"/>
+              </w:rPr>
+            </w:pPr>
+            <w:r>
+              <w:rPr>
+                <w:b/>
+                <w:bCs/>
+                <w:color w:val="4472C4" w:themeColor="accent1"/>
+                <w:sz w:val="28"/>
+                <w:szCs w:val="36"/>
+                <w:u w:val="single"/>
+                <w:lang w:val="en-US"/>
+              </w:rPr>
+              <w:t>25/01/2021</w:t>
+            </w:r>
+          </w:p>
+        </w:tc>
+        <w:tc>
+          <w:tcPr>
+            <w:tcW w:w="2158" w:type="dxa"/>
+          </w:tcPr>
+          <w:p>
+            <w:pPr>
+              <w:rPr>
+                <w:b/>
+                <w:bCs/>
+                <w:color w:val="4472C4" w:themeColor="accent1"/>
+                <w:sz w:val="28"/>
+                <w:szCs w:val="36"/>
+                <w:u w:val="single"/>
+                <w:lang w:val="en-US"/>
+              </w:rPr>
+            </w:pPr>
+          </w:p>
+        </w:tc>
+        <w:tc>
+          <w:tcPr>
+            <w:tcW w:w="2159" w:type="dxa"/>
+          </w:tcPr>
+          <w:p>
+            <w:pPr>
+              <w:rPr>
+                <w:b/>
+                <w:bCs/>
+                <w:color w:val="4472C4" w:themeColor="accent1"/>
+                <w:sz w:val="28"/>
+                <w:szCs w:val="36"/>
+                <w:u w:val="single"/>
+                <w:lang w:val="en-US"/>
+              </w:rPr>
+            </w:pPr>
+          </w:p>
+        </w:tc>
+        <w:tc>
+          <w:tcPr>
+            <w:tcW w:w="2159" w:type="dxa"/>
+          </w:tcPr>
+          <w:p>
+            <w:pPr>
+              <w:rPr>
+                <w:b/>
+                <w:bCs/>
+                <w:color w:val="4472C4" w:themeColor="accent1"/>
+                <w:sz w:val="28"/>
+                <w:szCs w:val="36"/>
+                <w:u w:val="single"/>
+                <w:lang w:val="en-US"/>
+              </w:rPr>
+            </w:pPr>
+            <w:r>
+              <w:rPr>
+                <w:b/>
+                <w:bCs/>
+                <w:color w:val="4472C4" w:themeColor="accent1"/>
+                <w:sz w:val="28"/>
+                <w:szCs w:val="36"/>
+                <w:u w:val="single"/>
+                <w:lang w:val="en-US"/>
+              </w:rPr>
+              <w:t>Partially Completed</w:t>
+            </w:r>
+          </w:p>
+        </w:tc>
+      </w:tr>
+      <w:tr>
+        <w:tc>
+          <w:tcPr>
+            <w:tcW w:w="846" w:type="dxa"/>
+          </w:tcPr>
+          <w:p>
+            <w:pPr>
+              <w:rPr>
+                <w:b/>
+                <w:bCs/>
+                <w:color w:val="4472C4" w:themeColor="accent1"/>
+                <w:sz w:val="28"/>
+                <w:szCs w:val="36"/>
+                <w:u w:val="single"/>
+                <w:lang w:val="en-US"/>
+              </w:rPr>
+            </w:pPr>
+            <w:r>
+              <w:rPr>
+                <w:b/>
+                <w:bCs/>
+                <w:color w:val="4472C4" w:themeColor="accent1"/>
+                <w:sz w:val="28"/>
+                <w:szCs w:val="36"/>
+                <w:u w:val="single"/>
+                <w:lang w:val="en-US"/>
+              </w:rPr>
+              <w:t>12</w:t>
+            </w:r>
+          </w:p>
+        </w:tc>
+        <w:tc>
+          <w:tcPr>
+            <w:tcW w:w="3544" w:type="dxa"/>
+          </w:tcPr>
+          <w:p>
+            <w:pPr>
+              <w:rPr>
+                <w:b/>
+                <w:bCs/>
+                <w:color w:val="4472C4" w:themeColor="accent1"/>
+                <w:sz w:val="28"/>
+                <w:szCs w:val="36"/>
+                <w:u w:val="single"/>
+                <w:lang w:val="en-US"/>
+              </w:rPr>
+            </w:pPr>
+            <w:r>
+              <w:rPr>
+                <w:b/>
+                <w:bCs/>
+                <w:color w:val="4472C4" w:themeColor="accent1"/>
+                <w:sz w:val="28"/>
+                <w:szCs w:val="36"/>
+                <w:u w:val="single"/>
+                <w:lang w:val="en-US"/>
+              </w:rPr>
+              <w:t>Consumer and producer using multithreading</w:t>
+            </w:r>
+          </w:p>
+        </w:tc>
+        <w:tc>
+          <w:tcPr>
+            <w:tcW w:w="2084" w:type="dxa"/>
+          </w:tcPr>
+          <w:p>
+            <w:pPr>
+              <w:rPr>
+                <w:b/>
+                <w:bCs/>
+                <w:color w:val="4472C4" w:themeColor="accent1"/>
+                <w:sz w:val="28"/>
+                <w:szCs w:val="36"/>
+                <w:u w:val="single"/>
+                <w:lang w:val="en-US"/>
+              </w:rPr>
+            </w:pPr>
+            <w:r>
+              <w:rPr>
+                <w:b/>
+                <w:bCs/>
+                <w:color w:val="4472C4" w:themeColor="accent1"/>
+                <w:sz w:val="28"/>
+                <w:szCs w:val="36"/>
+                <w:u w:val="single"/>
+                <w:lang w:val="en-US"/>
+              </w:rPr>
+              <w:t>25/01/2021</w:t>
+            </w:r>
+          </w:p>
+        </w:tc>
+        <w:tc>
+          <w:tcPr>
+            <w:tcW w:w="2158" w:type="dxa"/>
+          </w:tcPr>
+          <w:p>
+            <w:pPr>
+              <w:rPr>
+                <w:b/>
+                <w:bCs/>
+                <w:color w:val="4472C4" w:themeColor="accent1"/>
+                <w:sz w:val="28"/>
+                <w:szCs w:val="36"/>
+                <w:u w:val="single"/>
+                <w:lang w:val="en-US"/>
+              </w:rPr>
+            </w:pPr>
+          </w:p>
+        </w:tc>
+        <w:tc>
+          <w:tcPr>
+            <w:tcW w:w="2159" w:type="dxa"/>
+          </w:tcPr>
+          <w:p>
+            <w:pPr>
+              <w:rPr>
+                <w:b/>
+                <w:bCs/>
+                <w:color w:val="4472C4" w:themeColor="accent1"/>
+                <w:sz w:val="28"/>
+                <w:szCs w:val="36"/>
+                <w:u w:val="single"/>
+                <w:lang w:val="en-US"/>
+              </w:rPr>
+            </w:pPr>
+            <w:r>
+              <w:rPr>
+                <w:b/>
+                <w:bCs/>
+                <w:color w:val="4472C4" w:themeColor="accent1"/>
+                <w:sz w:val="28"/>
+                <w:szCs w:val="36"/>
+                <w:u w:val="single"/>
+                <w:lang w:val="en-US"/>
+              </w:rPr>
+              <w:t>25/01/2021</w:t>
+            </w:r>
+          </w:p>
+        </w:tc>
+        <w:tc>
+          <w:tcPr>
+            <w:tcW w:w="2159" w:type="dxa"/>
+          </w:tcPr>
+          <w:p>
+            <w:pPr>
+              <w:rPr>
+                <w:b/>
+                <w:bCs/>
+                <w:color w:val="4472C4" w:themeColor="accent1"/>
+                <w:sz w:val="28"/>
+                <w:szCs w:val="36"/>
+                <w:u w:val="single"/>
+                <w:lang w:val="en-US"/>
+              </w:rPr>
+            </w:pPr>
+            <w:r>
+              <w:rPr>
+                <w:b/>
+                <w:bCs/>
+                <w:color w:val="4472C4" w:themeColor="accent1"/>
+                <w:sz w:val="28"/>
+                <w:szCs w:val="36"/>
+                <w:u w:val="single"/>
+                <w:lang w:val="en-US"/>
+              </w:rPr>
+              <w:t>Completed</w:t>
+            </w:r>
           </w:p>
         </w:tc>
       </w:tr>
@@ -3708,6 +4093,435 @@
         </w:rPr>
       </w:pPr>
     </w:p>
+    <w:tbl>
+      <w:tblPr>
+        <w:tblStyle w:val="TableGrid"/>
+        <w:tblW w:w="0" w:type="auto"/>
+        <w:tblLook w:val="04A0" w:firstRow="1" w:lastRow="0" w:firstColumn="1" w:lastColumn="0" w:noHBand="0" w:noVBand="1"/>
+      </w:tblPr>
+      <w:tblGrid>
+        <w:gridCol w:w="846"/>
+        <w:gridCol w:w="3544"/>
+        <w:gridCol w:w="2084"/>
+        <w:gridCol w:w="2158"/>
+        <w:gridCol w:w="2159"/>
+        <w:gridCol w:w="2159"/>
+      </w:tblGrid>
+      <w:tr>
+        <w:tc>
+          <w:tcPr>
+            <w:tcW w:w="846" w:type="dxa"/>
+          </w:tcPr>
+          <w:p>
+            <w:pPr>
+              <w:rPr>
+                <w:b/>
+                <w:bCs/>
+                <w:color w:val="4472C4" w:themeColor="accent1"/>
+                <w:sz w:val="28"/>
+                <w:szCs w:val="36"/>
+                <w:u w:val="single"/>
+                <w:lang w:val="en-US"/>
+              </w:rPr>
+            </w:pPr>
+            <w:proofErr w:type="spellStart"/>
+            <w:r>
+              <w:rPr>
+                <w:b/>
+                <w:bCs/>
+                <w:color w:val="4472C4" w:themeColor="accent1"/>
+                <w:sz w:val="28"/>
+                <w:szCs w:val="36"/>
+                <w:u w:val="single"/>
+                <w:lang w:val="en-US"/>
+              </w:rPr>
+              <w:t>Sr</w:t>
+            </w:r>
+            <w:proofErr w:type="spellEnd"/>
+            <w:r>
+              <w:rPr>
+                <w:b/>
+                <w:bCs/>
+                <w:color w:val="4472C4" w:themeColor="accent1"/>
+                <w:sz w:val="28"/>
+                <w:szCs w:val="36"/>
+                <w:u w:val="single"/>
+                <w:lang w:val="en-US"/>
+              </w:rPr>
+              <w:t xml:space="preserve"> </w:t>
+            </w:r>
+            <w:r>
+              <w:rPr>
+                <w:b/>
+                <w:bCs/>
+                <w:color w:val="4472C4" w:themeColor="accent1"/>
+                <w:sz w:val="28"/>
+                <w:szCs w:val="36"/>
+                <w:u w:val="single"/>
+                <w:lang w:val="en-US"/>
+              </w:rPr>
+              <w:t>NO</w:t>
+            </w:r>
+          </w:p>
+        </w:tc>
+        <w:tc>
+          <w:tcPr>
+            <w:tcW w:w="3544" w:type="dxa"/>
+          </w:tcPr>
+          <w:p>
+            <w:pPr>
+              <w:rPr>
+                <w:b/>
+                <w:bCs/>
+                <w:color w:val="4472C4" w:themeColor="accent1"/>
+                <w:sz w:val="28"/>
+                <w:szCs w:val="36"/>
+                <w:u w:val="single"/>
+                <w:lang w:val="en-US"/>
+              </w:rPr>
+            </w:pPr>
+            <w:r>
+              <w:rPr>
+                <w:b/>
+                <w:bCs/>
+                <w:color w:val="4472C4" w:themeColor="accent1"/>
+                <w:sz w:val="28"/>
+                <w:szCs w:val="36"/>
+                <w:u w:val="single"/>
+                <w:lang w:val="en-US"/>
+              </w:rPr>
+              <w:t>H</w:t>
+            </w:r>
+            <w:r>
+              <w:rPr>
+                <w:b/>
+                <w:bCs/>
+                <w:color w:val="4472C4" w:themeColor="accent1"/>
+                <w:sz w:val="28"/>
+                <w:szCs w:val="36"/>
+                <w:u w:val="single"/>
+                <w:lang w:val="en-US"/>
+              </w:rPr>
+              <w:t>TML</w:t>
+            </w:r>
+          </w:p>
+        </w:tc>
+        <w:tc>
+          <w:tcPr>
+            <w:tcW w:w="2084" w:type="dxa"/>
+          </w:tcPr>
+          <w:p>
+            <w:pPr>
+              <w:rPr>
+                <w:b/>
+                <w:bCs/>
+                <w:color w:val="4472C4" w:themeColor="accent1"/>
+                <w:sz w:val="28"/>
+                <w:szCs w:val="36"/>
+                <w:u w:val="single"/>
+                <w:lang w:val="en-US"/>
+              </w:rPr>
+            </w:pPr>
+            <w:r>
+              <w:rPr>
+                <w:b/>
+                <w:bCs/>
+                <w:color w:val="4472C4" w:themeColor="accent1"/>
+                <w:sz w:val="28"/>
+                <w:szCs w:val="36"/>
+                <w:u w:val="single"/>
+                <w:lang w:val="en-US"/>
+              </w:rPr>
+              <w:t>Date</w:t>
+            </w:r>
+          </w:p>
+        </w:tc>
+        <w:tc>
+          <w:tcPr>
+            <w:tcW w:w="2158" w:type="dxa"/>
+          </w:tcPr>
+          <w:p>
+            <w:pPr>
+              <w:rPr>
+                <w:b/>
+                <w:bCs/>
+                <w:color w:val="4472C4" w:themeColor="accent1"/>
+                <w:sz w:val="28"/>
+                <w:szCs w:val="36"/>
+                <w:u w:val="single"/>
+                <w:lang w:val="en-US"/>
+              </w:rPr>
+            </w:pPr>
+            <w:r>
+              <w:rPr>
+                <w:b/>
+                <w:bCs/>
+                <w:color w:val="4472C4" w:themeColor="accent1"/>
+                <w:sz w:val="28"/>
+                <w:szCs w:val="36"/>
+                <w:u w:val="single"/>
+                <w:lang w:val="en-US"/>
+              </w:rPr>
+              <w:t>Code</w:t>
+            </w:r>
+            <w:r>
+              <w:rPr>
+                <w:b/>
+                <w:bCs/>
+                <w:color w:val="4472C4" w:themeColor="accent1"/>
+                <w:sz w:val="28"/>
+                <w:szCs w:val="36"/>
+                <w:u w:val="single"/>
+                <w:lang w:val="en-US"/>
+              </w:rPr>
+              <w:t xml:space="preserve"> Left</w:t>
+            </w:r>
+          </w:p>
+        </w:tc>
+        <w:tc>
+          <w:tcPr>
+            <w:tcW w:w="2159" w:type="dxa"/>
+          </w:tcPr>
+          <w:p>
+            <w:pPr>
+              <w:rPr>
+                <w:b/>
+                <w:bCs/>
+                <w:color w:val="4472C4" w:themeColor="accent1"/>
+                <w:sz w:val="28"/>
+                <w:szCs w:val="36"/>
+                <w:u w:val="single"/>
+                <w:lang w:val="en-US"/>
+              </w:rPr>
+            </w:pPr>
+            <w:r>
+              <w:rPr>
+                <w:b/>
+                <w:bCs/>
+                <w:color w:val="4472C4" w:themeColor="accent1"/>
+                <w:sz w:val="28"/>
+                <w:szCs w:val="36"/>
+                <w:u w:val="single"/>
+                <w:lang w:val="en-US"/>
+              </w:rPr>
+              <w:t>Completion Date</w:t>
+            </w:r>
+          </w:p>
+        </w:tc>
+        <w:tc>
+          <w:tcPr>
+            <w:tcW w:w="2159" w:type="dxa"/>
+          </w:tcPr>
+          <w:p>
+            <w:pPr>
+              <w:rPr>
+                <w:b/>
+                <w:bCs/>
+                <w:color w:val="4472C4" w:themeColor="accent1"/>
+                <w:sz w:val="28"/>
+                <w:szCs w:val="36"/>
+                <w:u w:val="single"/>
+                <w:lang w:val="en-US"/>
+              </w:rPr>
+            </w:pPr>
+            <w:r>
+              <w:rPr>
+                <w:b/>
+                <w:bCs/>
+                <w:color w:val="4472C4" w:themeColor="accent1"/>
+                <w:sz w:val="28"/>
+                <w:szCs w:val="36"/>
+                <w:u w:val="single"/>
+                <w:lang w:val="en-US"/>
+              </w:rPr>
+              <w:t xml:space="preserve">Status </w:t>
+            </w:r>
+          </w:p>
+        </w:tc>
+      </w:tr>
+      <w:tr>
+        <w:tc>
+          <w:tcPr>
+            <w:tcW w:w="846" w:type="dxa"/>
+          </w:tcPr>
+          <w:p>
+            <w:pPr>
+              <w:rPr>
+                <w:b/>
+                <w:bCs/>
+                <w:color w:val="4472C4" w:themeColor="accent1"/>
+                <w:sz w:val="28"/>
+                <w:szCs w:val="36"/>
+                <w:u w:val="single"/>
+                <w:lang w:val="en-US"/>
+              </w:rPr>
+            </w:pPr>
+            <w:r>
+              <w:rPr>
+                <w:b/>
+                <w:bCs/>
+                <w:color w:val="4472C4" w:themeColor="accent1"/>
+                <w:sz w:val="28"/>
+                <w:szCs w:val="36"/>
+                <w:u w:val="single"/>
+                <w:lang w:val="en-US"/>
+              </w:rPr>
+              <w:t>1</w:t>
+            </w:r>
+          </w:p>
+        </w:tc>
+        <w:tc>
+          <w:tcPr>
+            <w:tcW w:w="3544" w:type="dxa"/>
+          </w:tcPr>
+          <w:p>
+            <w:pPr>
+              <w:rPr>
+                <w:b/>
+                <w:bCs/>
+                <w:color w:val="4472C4" w:themeColor="accent1"/>
+                <w:sz w:val="28"/>
+                <w:szCs w:val="36"/>
+                <w:u w:val="single"/>
+                <w:lang w:val="en-US"/>
+              </w:rPr>
+            </w:pPr>
+            <w:r>
+              <w:rPr>
+                <w:b/>
+                <w:bCs/>
+                <w:color w:val="4472C4" w:themeColor="accent1"/>
+                <w:sz w:val="28"/>
+                <w:szCs w:val="36"/>
+                <w:u w:val="single"/>
+                <w:lang w:val="en-US"/>
+              </w:rPr>
+              <w:t>Assignment-1</w:t>
+            </w:r>
+          </w:p>
+        </w:tc>
+        <w:tc>
+          <w:tcPr>
+            <w:tcW w:w="2084" w:type="dxa"/>
+          </w:tcPr>
+          <w:p>
+            <w:pPr>
+              <w:rPr>
+                <w:b/>
+                <w:bCs/>
+                <w:color w:val="4472C4" w:themeColor="accent1"/>
+                <w:sz w:val="28"/>
+                <w:szCs w:val="36"/>
+                <w:u w:val="single"/>
+                <w:lang w:val="en-US"/>
+              </w:rPr>
+            </w:pPr>
+            <w:r>
+              <w:rPr>
+                <w:b/>
+                <w:bCs/>
+                <w:color w:val="4472C4" w:themeColor="accent1"/>
+                <w:sz w:val="28"/>
+                <w:szCs w:val="36"/>
+                <w:u w:val="single"/>
+                <w:lang w:val="en-US"/>
+              </w:rPr>
+              <w:t>29</w:t>
+            </w:r>
+            <w:r>
+              <w:rPr>
+                <w:b/>
+                <w:bCs/>
+                <w:color w:val="4472C4" w:themeColor="accent1"/>
+                <w:sz w:val="28"/>
+                <w:szCs w:val="36"/>
+                <w:u w:val="single"/>
+                <w:lang w:val="en-US"/>
+              </w:rPr>
+              <w:t>/01/2020</w:t>
+            </w:r>
+          </w:p>
+        </w:tc>
+        <w:tc>
+          <w:tcPr>
+            <w:tcW w:w="2158" w:type="dxa"/>
+          </w:tcPr>
+          <w:p>
+            <w:pPr>
+              <w:rPr>
+                <w:b/>
+                <w:bCs/>
+                <w:color w:val="4472C4" w:themeColor="accent1"/>
+                <w:sz w:val="28"/>
+                <w:szCs w:val="36"/>
+                <w:u w:val="single"/>
+                <w:lang w:val="en-US"/>
+              </w:rPr>
+            </w:pPr>
+          </w:p>
+        </w:tc>
+        <w:tc>
+          <w:tcPr>
+            <w:tcW w:w="2159" w:type="dxa"/>
+          </w:tcPr>
+          <w:p>
+            <w:pPr>
+              <w:rPr>
+                <w:b/>
+                <w:bCs/>
+                <w:color w:val="4472C4" w:themeColor="accent1"/>
+                <w:sz w:val="28"/>
+                <w:szCs w:val="36"/>
+                <w:u w:val="single"/>
+                <w:lang w:val="en-US"/>
+              </w:rPr>
+            </w:pPr>
+            <w:r>
+              <w:rPr>
+                <w:b/>
+                <w:bCs/>
+                <w:color w:val="4472C4" w:themeColor="accent1"/>
+                <w:sz w:val="28"/>
+                <w:szCs w:val="36"/>
+                <w:u w:val="single"/>
+                <w:lang w:val="en-US"/>
+              </w:rPr>
+              <w:t>29/01/2020</w:t>
+            </w:r>
+          </w:p>
+        </w:tc>
+        <w:tc>
+          <w:tcPr>
+            <w:tcW w:w="2159" w:type="dxa"/>
+          </w:tcPr>
+          <w:p>
+            <w:pPr>
+              <w:rPr>
+                <w:b/>
+                <w:bCs/>
+                <w:color w:val="4472C4" w:themeColor="accent1"/>
+                <w:sz w:val="28"/>
+                <w:szCs w:val="36"/>
+                <w:u w:val="single"/>
+                <w:lang w:val="en-US"/>
+              </w:rPr>
+            </w:pPr>
+            <w:r>
+              <w:rPr>
+                <w:b/>
+                <w:bCs/>
+                <w:color w:val="4472C4" w:themeColor="accent1"/>
+                <w:sz w:val="28"/>
+                <w:szCs w:val="36"/>
+                <w:u w:val="single"/>
+                <w:lang w:val="en-US"/>
+              </w:rPr>
+              <w:t>Completed</w:t>
+            </w:r>
+          </w:p>
+        </w:tc>
+      </w:tr>
+    </w:tbl>
     <w:p>
       <w:pPr>
         <w:rPr>

</xml_diff>